<commit_message>
Commit 5 – Created and completed the site mapping state machine diagram
</commit_message>
<xml_diff>
--- a/Documentation/COMP397-GameDoc-Assignment01.docx
+++ b/Documentation/COMP397-GameDoc-Assignment01.docx
@@ -1081,7 +1081,6 @@
         </w:rPr>
         <w:t xml:space="preserve"> and finished half of the brainstorming (story progression in word.doc and inserted info into respective nodes).</w:t>
       </w:r>
-      <w:bookmarkStart w:id="0" w:name="_GoBack"/>
     </w:p>
     <w:p>
       <w:pPr>
@@ -1147,6 +1146,49 @@
           <w:szCs w:val="24"/>
         </w:rPr>
         <w:t>Completed state machine diagram and completed nodes including every story portion</w:t>
+      </w:r>
+    </w:p>
+    <w:p>
+      <w:pPr>
+        <w:pStyle w:val="ListParagraph"/>
+        <w:numPr>
+          <w:ilvl w:val="0"/>
+          <w:numId w:val="2"/>
+        </w:numPr>
+        <w:tabs>
+          <w:tab w:val="left" w:pos="916"/>
+          <w:tab w:val="left" w:pos="1832"/>
+          <w:tab w:val="left" w:pos="2748"/>
+          <w:tab w:val="left" w:pos="3664"/>
+          <w:tab w:val="left" w:pos="4580"/>
+          <w:tab w:val="left" w:pos="5496"/>
+          <w:tab w:val="left" w:pos="6412"/>
+          <w:tab w:val="left" w:pos="7328"/>
+          <w:tab w:val="left" w:pos="8244"/>
+          <w:tab w:val="left" w:pos="9160"/>
+          <w:tab w:val="left" w:pos="10076"/>
+          <w:tab w:val="left" w:pos="10992"/>
+          <w:tab w:val="left" w:pos="11908"/>
+          <w:tab w:val="left" w:pos="12824"/>
+          <w:tab w:val="left" w:pos="13740"/>
+          <w:tab w:val="left" w:pos="14656"/>
+        </w:tabs>
+        <w:spacing w:before="150" w:after="150" w:line="240" w:lineRule="auto"/>
+        <w:rPr>
+          <w:rFonts w:eastAsia="Times New Roman" w:cs="Consolas"/>
+          <w:sz w:val="24"/>
+          <w:szCs w:val="20"/>
+          <w:lang w:val="en-US" w:eastAsia="en-US"/>
+        </w:rPr>
+      </w:pPr>
+      <w:bookmarkStart w:id="0" w:name="_GoBack"/>
+      <w:r>
+        <w:rPr>
+          <w:b/>
+          <w:sz w:val="24"/>
+          <w:szCs w:val="24"/>
+        </w:rPr>
+        <w:t>Commit 4 – Modifying dragon page with my nodes’ info and redesigned pages with css</w:t>
       </w:r>
       <w:bookmarkEnd w:id="0"/>
       <w:r>
@@ -2932,6 +2974,7 @@
     <w:rsid w:val="0092128C"/>
     <w:rsid w:val="00DF12EA"/>
     <w:rsid w:val="00E45038"/>
+    <w:rsid w:val="00FC1717"/>
   </w:rsids>
   <m:mathPr>
     <m:mathFont m:val="Cambria Math"/>
@@ -3704,16 +3747,16 @@
 </file>
 
 <file path=customXml/item2.xml><?xml version="1.0" encoding="utf-8"?>
+<ct:contentTypeSchema xmlns:ct="http://schemas.microsoft.com/office/2006/metadata/contentType" xmlns:ma="http://schemas.microsoft.com/office/2006/metadata/properties/metaAttributes" ct:_="" ma:_="" ma:contentTypeName="TemplateFile" ma:contentTypeID="0x0101006EDDDB5EE6D98C44930B742096920B300400F5B6D36B3EF94B4E9A635CDF2A18F5B8" ma:contentTypeVersion="33" ma:contentTypeDescription="Create a new document." ma:contentTypeScope="" ma:versionID="37d3ec2b48d53e45b233ad8f52fe1b11"/>
+</file>
+
+<file path=customXml/item3.xml><?xml version="1.0" encoding="utf-8"?>
 <?mso-contentType ?>
 <FormTemplates xmlns="http://schemas.microsoft.com/sharepoint/v3/contenttype/forms">
   <Display>DocumentLibraryForm</Display>
   <Edit>AssetEditForm</Edit>
   <New>DocumentLibraryForm</New>
 </FormTemplates>
-</file>
-
-<file path=customXml/item3.xml><?xml version="1.0" encoding="utf-8"?>
-<ct:contentTypeSchema xmlns:ct="http://schemas.microsoft.com/office/2006/metadata/contentType" xmlns:ma="http://schemas.microsoft.com/office/2006/metadata/properties/metaAttributes" ct:_="" ma:_="" ma:contentTypeName="TemplateFile" ma:contentTypeID="0x0101006EDDDB5EE6D98C44930B742096920B300400F5B6D36B3EF94B4E9A635CDF2A18F5B8" ma:contentTypeVersion="33" ma:contentTypeDescription="Create a new document." ma:contentTypeScope="" ma:versionID="37d3ec2b48d53e45b233ad8f52fe1b11"/>
 </file>
 
 <file path=customXml/item4.xml><?xml version="1.0" encoding="utf-8"?>
@@ -3733,18 +3776,18 @@
 </file>
 
 <file path=customXml/itemProps2.xml><?xml version="1.0" encoding="utf-8"?>
-<ds:datastoreItem xmlns:ds="http://schemas.openxmlformats.org/officeDocument/2006/customXml" ds:itemID="{DF8A6096-AC3C-41A5-9CB9-998E1823050B}">
+<ds:datastoreItem xmlns:ds="http://schemas.openxmlformats.org/officeDocument/2006/customXml" ds:itemID="{F9F1F569-4C10-4968-8575-367736BE939A}">
   <ds:schemaRefs>
-    <ds:schemaRef ds:uri="http://schemas.microsoft.com/sharepoint/v3/contenttype/forms"/>
+    <ds:schemaRef ds:uri="http://schemas.microsoft.com/office/2006/metadata/contentType"/>
+    <ds:schemaRef ds:uri="http://schemas.microsoft.com/office/2006/metadata/properties/metaAttributes"/>
   </ds:schemaRefs>
 </ds:datastoreItem>
 </file>
 
 <file path=customXml/itemProps3.xml><?xml version="1.0" encoding="utf-8"?>
-<ds:datastoreItem xmlns:ds="http://schemas.openxmlformats.org/officeDocument/2006/customXml" ds:itemID="{F9F1F569-4C10-4968-8575-367736BE939A}">
+<ds:datastoreItem xmlns:ds="http://schemas.openxmlformats.org/officeDocument/2006/customXml" ds:itemID="{DF8A6096-AC3C-41A5-9CB9-998E1823050B}">
   <ds:schemaRefs>
-    <ds:schemaRef ds:uri="http://schemas.microsoft.com/office/2006/metadata/contentType"/>
-    <ds:schemaRef ds:uri="http://schemas.microsoft.com/office/2006/metadata/properties/metaAttributes"/>
+    <ds:schemaRef ds:uri="http://schemas.microsoft.com/sharepoint/v3/contenttype/forms"/>
   </ds:schemaRefs>
 </ds:datastoreItem>
 </file>
@@ -3759,7 +3802,7 @@
 </file>
 
 <file path=customXml/itemProps5.xml><?xml version="1.0" encoding="utf-8"?>
-<ds:datastoreItem xmlns:ds="http://schemas.openxmlformats.org/officeDocument/2006/customXml" ds:itemID="{61405E38-D96F-410E-83A6-9C5CF16E0D46}">
+<ds:datastoreItem xmlns:ds="http://schemas.openxmlformats.org/officeDocument/2006/customXml" ds:itemID="{2396E052-4AD6-452F-A647-447B92A5E965}">
   <ds:schemaRefs>
     <ds:schemaRef ds:uri="http://schemas.openxmlformats.org/officeDocument/2006/bibliography"/>
   </ds:schemaRefs>

</xml_diff>

<commit_message>
Commit 6 – Added internal documentation, finished external documentation, and fixed final game
</commit_message>
<xml_diff>
--- a/Documentation/COMP397-GameDoc-Assignment01.docx
+++ b/Documentation/COMP397-GameDoc-Assignment01.docx
@@ -187,7 +187,25 @@
                         <w:sz w:val="60"/>
                         <w:szCs w:val="60"/>
                       </w:rPr>
-                      <w:t xml:space="preserve"> Roller Coaster</w:t>
+                      <w:t xml:space="preserve"> </w:t>
+                    </w:r>
+                    <w:r>
+                      <w:rPr>
+                        <w:rFonts w:asciiTheme="majorHAnsi" w:eastAsiaTheme="majorEastAsia" w:hAnsiTheme="majorHAnsi" w:cstheme="majorBidi"/>
+                        <w:b/>
+                        <w:sz w:val="60"/>
+                        <w:szCs w:val="60"/>
+                      </w:rPr>
+                      <w:t xml:space="preserve">– </w:t>
+                    </w:r>
+                    <w:r>
+                      <w:rPr>
+                        <w:rFonts w:asciiTheme="majorHAnsi" w:eastAsiaTheme="majorEastAsia" w:hAnsiTheme="majorHAnsi" w:cstheme="majorBidi"/>
+                        <w:b/>
+                        <w:sz w:val="60"/>
+                        <w:szCs w:val="60"/>
+                      </w:rPr>
+                      <w:t>Roller Coaster</w:t>
                     </w:r>
                   </w:sdtContent>
                 </w:sdt>
@@ -410,7 +428,7 @@
             <mc:AlternateContent>
               <mc:Choice Requires="wps">
                 <w:drawing>
-                  <wp:anchor distT="0" distB="0" distL="114300" distR="114300" simplePos="0" relativeHeight="251657728" behindDoc="0" locked="0" layoutInCell="1" allowOverlap="1" wp14:anchorId="3E99A3CF" wp14:editId="272E03C2">
+                  <wp:anchor distT="0" distB="0" distL="114300" distR="114300" simplePos="0" relativeHeight="251657728" behindDoc="0" locked="0" layoutInCell="1" allowOverlap="1" wp14:anchorId="603A886F" wp14:editId="4090E570">
                     <wp:simplePos x="0" y="0"/>
                     <wp:positionH relativeFrom="column">
                       <wp:posOffset>1791093</wp:posOffset>
@@ -463,7 +481,7 @@
                                     <w:lang w:val="en-US" w:eastAsia="en-US"/>
                                   </w:rPr>
                                   <w:drawing>
-                                    <wp:inline distT="0" distB="0" distL="0" distR="0" wp14:anchorId="44598648" wp14:editId="39814110">
+                                    <wp:inline distT="0" distB="0" distL="0" distR="0" wp14:anchorId="26FEE92E" wp14:editId="1C444894">
                                       <wp:extent cx="2167255" cy="667924"/>
                                       <wp:effectExtent l="0" t="0" r="4445" b="0"/>
                                       <wp:docPr id="2" name="Picture 2" descr="C:\Users\Faim\Desktop\Rockman.exe\(Centennial) Semester 3.2 - (Fall - 2015)\gameCompanyLogo.fw.png"/>
@@ -541,7 +559,7 @@
               </mc:Choice>
               <mc:Fallback>
                 <w:pict>
-                  <v:shapetype w14:anchorId="3E99A3CF" id="_x0000_t202" coordsize="21600,21600" o:spt="202" path="m,l,21600r21600,l21600,xe">
+                  <v:shapetype w14:anchorId="603A886F" id="_x0000_t202" coordsize="21600,21600" o:spt="202" path="m,l,21600r21600,l21600,xe">
                     <v:stroke joinstyle="miter"/>
                     <v:path gradientshapeok="t" o:connecttype="rect"/>
                   </v:shapetype>
@@ -558,7 +576,7 @@
                               <w:lang w:val="en-US" w:eastAsia="en-US"/>
                             </w:rPr>
                             <w:drawing>
-                              <wp:inline distT="0" distB="0" distL="0" distR="0" wp14:anchorId="44598648" wp14:editId="39814110">
+                              <wp:inline distT="0" distB="0" distL="0" distR="0" wp14:anchorId="26FEE92E" wp14:editId="1C444894">
                                 <wp:extent cx="2167255" cy="667924"/>
                                 <wp:effectExtent l="0" t="0" r="4445" b="0"/>
                                 <wp:docPr id="2" name="Picture 2" descr="C:\Users\Faim\Desktop\Rockman.exe\(Centennial) Semester 3.2 - (Fall - 2015)\gameCompanyLogo.fw.png"/>
@@ -654,7 +672,21 @@
                     <w:sz w:val="24"/>
                     <w:szCs w:val="24"/>
                   </w:rPr>
-                  <w:t>November 28, 2015</w:t>
+                  <w:t xml:space="preserve">November </w:t>
+                </w:r>
+                <w:r>
+                  <w:rPr>
+                    <w:sz w:val="24"/>
+                    <w:szCs w:val="24"/>
+                  </w:rPr>
+                  <w:t>30</w:t>
+                </w:r>
+                <w:r>
+                  <w:rPr>
+                    <w:sz w:val="24"/>
+                    <w:szCs w:val="24"/>
+                  </w:rPr>
+                  <w:t>, 2015</w:t>
                 </w:r>
               </w:p>
             </w:tc>
@@ -717,30 +749,13 @@
           <w:pPr>
             <w:pStyle w:val="TOC1"/>
           </w:pPr>
-          <w:sdt>
-            <w:sdtPr>
-              <w:rPr>
-                <w:b/>
-                <w:bCs/>
-              </w:rPr>
-              <w:id w:val="183865962"/>
-              <w:placeholder>
-                <w:docPart w:val="EFA57714F5434ACC999E7B6B8D746925"/>
-              </w:placeholder>
-              <w:temporary/>
-              <w:showingPlcHdr/>
-            </w:sdtPr>
-            <w:sdtEndPr/>
-            <w:sdtContent>
-              <w:r>
-                <w:rPr>
-                  <w:b/>
-                  <w:bCs/>
-                </w:rPr>
-                <w:t>Type chapter title (level 1)</w:t>
-              </w:r>
-            </w:sdtContent>
-          </w:sdt>
+          <w:r>
+            <w:rPr>
+              <w:b/>
+              <w:bCs/>
+            </w:rPr>
+            <w:t>Version History</w:t>
+          </w:r>
           <w:r>
             <w:ptab w:relativeTo="margin" w:alignment="right" w:leader="dot"/>
           </w:r>
@@ -749,65 +764,20 @@
               <w:b/>
               <w:bCs/>
             </w:rPr>
-            <w:t>1</w:t>
-          </w:r>
-        </w:p>
-        <w:p>
-          <w:pPr>
-            <w:pStyle w:val="TOC2"/>
-            <w:ind w:left="216"/>
-          </w:pPr>
-          <w:sdt>
-            <w:sdtPr>
-              <w:id w:val="1667506712"/>
-              <w:placeholder>
-                <w:docPart w:val="8FD6B3C211A840B2BBC29EE2CB089A17"/>
-              </w:placeholder>
-              <w:temporary/>
-              <w:showingPlcHdr/>
-            </w:sdtPr>
-            <w:sdtEndPr/>
-            <w:sdtContent>
-              <w:r>
-                <w:t>Type chapter title (level 2)</w:t>
-              </w:r>
-            </w:sdtContent>
-          </w:sdt>
-          <w:r>
-            <w:ptab w:relativeTo="margin" w:alignment="right" w:leader="dot"/>
-          </w:r>
-          <w:r>
-            <w:t>2</w:t>
+            <w:t>3</w:t>
           </w:r>
         </w:p>
         <w:p>
           <w:pPr>
             <w:pStyle w:val="TOC1"/>
           </w:pPr>
-          <w:sdt>
-            <w:sdtPr>
-              <w:rPr>
-                <w:b/>
-                <w:bCs/>
-              </w:rPr>
-              <w:id w:val="183865966"/>
-              <w:placeholder>
-                <w:docPart w:val="EFA57714F5434ACC999E7B6B8D746925"/>
-              </w:placeholder>
-              <w:temporary/>
-              <w:showingPlcHdr/>
-            </w:sdtPr>
-            <w:sdtEndPr/>
-            <w:sdtContent>
-              <w:r>
-                <w:rPr>
-                  <w:b/>
-                  <w:bCs/>
-                </w:rPr>
-                <w:t>Type chapter title (level 1)</w:t>
-              </w:r>
-            </w:sdtContent>
-          </w:sdt>
+          <w:r>
+            <w:rPr>
+              <w:b/>
+              <w:bCs/>
+            </w:rPr>
+            <w:t>Game Description</w:t>
+          </w:r>
           <w:r>
             <w:ptab w:relativeTo="margin" w:alignment="right" w:leader="dot"/>
           </w:r>
@@ -817,34 +787,6 @@
               <w:bCs/>
             </w:rPr>
             <w:t>4</w:t>
-          </w:r>
-        </w:p>
-        <w:p>
-          <w:pPr>
-            <w:pStyle w:val="TOC2"/>
-            <w:ind w:left="216"/>
-          </w:pPr>
-          <w:sdt>
-            <w:sdtPr>
-              <w:id w:val="93059040"/>
-              <w:placeholder>
-                <w:docPart w:val="8FD6B3C211A840B2BBC29EE2CB089A17"/>
-              </w:placeholder>
-              <w:temporary/>
-              <w:showingPlcHdr/>
-            </w:sdtPr>
-            <w:sdtEndPr/>
-            <w:sdtContent>
-              <w:r>
-                <w:t>Type chapter title (level 2)</w:t>
-              </w:r>
-            </w:sdtContent>
-          </w:sdt>
-          <w:r>
-            <w:ptab w:relativeTo="margin" w:alignment="right" w:leader="dot"/>
-          </w:r>
-          <w:r>
-            <w:t>5</w:t>
           </w:r>
         </w:p>
       </w:sdtContent>
@@ -1181,15 +1123,123 @@
           <w:lang w:val="en-US" w:eastAsia="en-US"/>
         </w:rPr>
       </w:pPr>
+      <w:r>
+        <w:rPr>
+          <w:b/>
+          <w:sz w:val="24"/>
+          <w:szCs w:val="24"/>
+        </w:rPr>
+        <w:t>Commit 4 – Modifying dragon page with my nodes’ info and redesigned pages with css</w:t>
+      </w:r>
+    </w:p>
+    <w:p>
+      <w:pPr>
+        <w:pStyle w:val="ListParagraph"/>
+        <w:numPr>
+          <w:ilvl w:val="0"/>
+          <w:numId w:val="2"/>
+        </w:numPr>
+        <w:tabs>
+          <w:tab w:val="left" w:pos="916"/>
+          <w:tab w:val="left" w:pos="1832"/>
+          <w:tab w:val="left" w:pos="2748"/>
+          <w:tab w:val="left" w:pos="3664"/>
+          <w:tab w:val="left" w:pos="4580"/>
+          <w:tab w:val="left" w:pos="5496"/>
+          <w:tab w:val="left" w:pos="6412"/>
+          <w:tab w:val="left" w:pos="7328"/>
+          <w:tab w:val="left" w:pos="8244"/>
+          <w:tab w:val="left" w:pos="9160"/>
+          <w:tab w:val="left" w:pos="10076"/>
+          <w:tab w:val="left" w:pos="10992"/>
+          <w:tab w:val="left" w:pos="11908"/>
+          <w:tab w:val="left" w:pos="12824"/>
+          <w:tab w:val="left" w:pos="13740"/>
+          <w:tab w:val="left" w:pos="14656"/>
+        </w:tabs>
+        <w:spacing w:before="150" w:after="150" w:line="240" w:lineRule="auto"/>
+        <w:rPr>
+          <w:rFonts w:eastAsia="Times New Roman" w:cs="Consolas"/>
+          <w:sz w:val="24"/>
+          <w:szCs w:val="20"/>
+          <w:lang w:val="en-US" w:eastAsia="en-US"/>
+        </w:rPr>
+      </w:pPr>
+      <w:r>
+        <w:rPr>
+          <w:b/>
+          <w:sz w:val="24"/>
+          <w:szCs w:val="24"/>
+        </w:rPr>
+        <w:t>Commit 5 – Created and completed the site mapping state machine diagram</w:t>
+      </w:r>
+    </w:p>
+    <w:p>
+      <w:pPr>
+        <w:pStyle w:val="ListParagraph"/>
+        <w:numPr>
+          <w:ilvl w:val="0"/>
+          <w:numId w:val="2"/>
+        </w:numPr>
+        <w:tabs>
+          <w:tab w:val="left" w:pos="916"/>
+          <w:tab w:val="left" w:pos="1832"/>
+          <w:tab w:val="left" w:pos="2748"/>
+          <w:tab w:val="left" w:pos="3664"/>
+          <w:tab w:val="left" w:pos="4580"/>
+          <w:tab w:val="left" w:pos="5496"/>
+          <w:tab w:val="left" w:pos="6412"/>
+          <w:tab w:val="left" w:pos="7328"/>
+          <w:tab w:val="left" w:pos="8244"/>
+          <w:tab w:val="left" w:pos="9160"/>
+          <w:tab w:val="left" w:pos="10076"/>
+          <w:tab w:val="left" w:pos="10992"/>
+          <w:tab w:val="left" w:pos="11908"/>
+          <w:tab w:val="left" w:pos="12824"/>
+          <w:tab w:val="left" w:pos="13740"/>
+          <w:tab w:val="left" w:pos="14656"/>
+        </w:tabs>
+        <w:spacing w:before="150" w:after="150" w:line="240" w:lineRule="auto"/>
+        <w:rPr>
+          <w:rFonts w:eastAsia="Times New Roman" w:cs="Consolas"/>
+          <w:sz w:val="24"/>
+          <w:szCs w:val="20"/>
+          <w:lang w:val="en-US" w:eastAsia="en-US"/>
+        </w:rPr>
+      </w:pPr>
+      <w:r>
+        <w:rPr>
+          <w:b/>
+          <w:sz w:val="24"/>
+          <w:szCs w:val="24"/>
+        </w:rPr>
+        <w:t>Commit 6 – Added i</w:t>
+      </w:r>
+      <w:r>
+        <w:rPr>
+          <w:b/>
+          <w:sz w:val="24"/>
+          <w:szCs w:val="24"/>
+        </w:rPr>
+        <w:t xml:space="preserve">nternal documentation, </w:t>
+      </w:r>
+      <w:r>
+        <w:rPr>
+          <w:b/>
+          <w:sz w:val="24"/>
+          <w:szCs w:val="24"/>
+        </w:rPr>
+        <w:t>finished external documentation</w:t>
+      </w:r>
+      <w:r>
+        <w:rPr>
+          <w:b/>
+          <w:sz w:val="24"/>
+          <w:szCs w:val="24"/>
+        </w:rPr>
+        <w:t>, and fixed final game</w:t>
+      </w:r>
       <w:bookmarkStart w:id="0" w:name="_GoBack"/>
-      <w:r>
-        <w:rPr>
-          <w:b/>
-          <w:sz w:val="24"/>
-          <w:szCs w:val="24"/>
-        </w:rPr>
-        <w:t>Commit 4 – Modifying dragon page with my nodes’ info and redesigned pages with css</w:t>
-      </w:r>
       <w:bookmarkEnd w:id="0"/>
       <w:r>
         <w:rPr>
@@ -1198,55 +1248,6 @@
         </w:rPr>
         <w:br w:type="page"/>
       </w:r>
-    </w:p>
-    <w:p>
-      <w:pPr>
-        <w:jc w:val="right"/>
-        <w:rPr>
-          <w:sz w:val="24"/>
-          <w:szCs w:val="24"/>
-        </w:rPr>
-      </w:pPr>
-      <w:r>
-        <w:rPr>
-          <w:sz w:val="24"/>
-          <w:szCs w:val="24"/>
-        </w:rPr>
-        <w:lastRenderedPageBreak/>
-        <w:t>[This is the body of your video game design document.  You should add and delete sections as they pertain to your game</w:t>
-      </w:r>
-      <w:r>
-        <w:rPr>
-          <w:sz w:val="24"/>
-          <w:szCs w:val="24"/>
-        </w:rPr>
-        <w:t>’s design</w:t>
-      </w:r>
-      <w:r>
-        <w:rPr>
-          <w:sz w:val="24"/>
-          <w:szCs w:val="24"/>
-        </w:rPr>
-        <w:t>.]</w:t>
-      </w:r>
-    </w:p>
-    <w:p>
-      <w:pPr>
-        <w:jc w:val="right"/>
-        <w:rPr>
-          <w:sz w:val="24"/>
-          <w:szCs w:val="24"/>
-        </w:rPr>
-      </w:pPr>
-    </w:p>
-    <w:p>
-      <w:pPr>
-        <w:jc w:val="right"/>
-        <w:rPr>
-          <w:sz w:val="24"/>
-          <w:szCs w:val="24"/>
-        </w:rPr>
-      </w:pPr>
     </w:p>
     <w:p>
       <w:pPr>
@@ -1267,6 +1268,7 @@
           <w:sz w:val="24"/>
           <w:szCs w:val="24"/>
         </w:rPr>
+        <w:lastRenderedPageBreak/>
         <w:t>Game Overview</w:t>
       </w:r>
       <w:r>
@@ -1282,18 +1284,16 @@
       <w:pPr>
         <w:pStyle w:val="ListParagraph"/>
         <w:rPr>
-          <w:i/>
-          <w:sz w:val="24"/>
-          <w:szCs w:val="24"/>
-        </w:rPr>
-      </w:pPr>
-      <w:r>
-        <w:rPr>
-          <w:i/>
-          <w:sz w:val="24"/>
-          <w:szCs w:val="24"/>
-        </w:rPr>
-        <w:t>(ensure you mention the goal of the game and how to win if applicable)</w:t>
+          <w:sz w:val="24"/>
+          <w:szCs w:val="24"/>
+        </w:rPr>
+      </w:pPr>
+      <w:r>
+        <w:rPr>
+          <w:sz w:val="24"/>
+          <w:szCs w:val="24"/>
+        </w:rPr>
+        <w:t>Entirely story based where you interact with the buttons to determine where to go by using nodes.</w:t>
       </w:r>
     </w:p>
     <w:p>
@@ -1325,65 +1325,105 @@
           <w:sz w:val="24"/>
           <w:szCs w:val="24"/>
         </w:rPr>
-        <w:t>Game Progression</w:t>
-      </w:r>
-    </w:p>
-    <w:p>
-      <w:pPr>
-        <w:pStyle w:val="ListParagraph"/>
-        <w:rPr>
-          <w:b/>
-          <w:sz w:val="24"/>
-          <w:szCs w:val="24"/>
-        </w:rPr>
-      </w:pPr>
+        <w:t xml:space="preserve">Story </w:t>
+      </w:r>
+      <w:r>
+        <w:rPr>
+          <w:b/>
+          <w:sz w:val="24"/>
+          <w:szCs w:val="24"/>
+        </w:rPr>
+        <w:t>Index</w:t>
+      </w:r>
+      <w:r>
+        <w:rPr>
+          <w:b/>
+          <w:sz w:val="24"/>
+          <w:szCs w:val="24"/>
+        </w:rPr>
+        <w:t xml:space="preserve"> – </w:t>
+      </w:r>
+      <w:r>
+        <w:rPr>
+          <w:b/>
+          <w:sz w:val="24"/>
+          <w:szCs w:val="24"/>
+        </w:rPr>
+        <w:t>(</w:t>
+      </w:r>
+      <w:r>
+        <w:rPr>
+          <w:b/>
+          <w:sz w:val="24"/>
+          <w:szCs w:val="24"/>
+        </w:rPr>
+        <w:t>Nodes</w:t>
+      </w:r>
+      <w:r>
+        <w:rPr>
+          <w:b/>
+          <w:sz w:val="24"/>
+          <w:szCs w:val="24"/>
+        </w:rPr>
+        <w:t>)</w:t>
+      </w:r>
     </w:p>
     <w:p>
       <w:pPr>
         <w:pStyle w:val="ListParagraph"/>
         <w:numPr>
           <w:ilvl w:val="0"/>
-          <w:numId w:val="1"/>
-        </w:numPr>
-        <w:rPr>
-          <w:b/>
-          <w:sz w:val="24"/>
-          <w:szCs w:val="24"/>
-        </w:rPr>
-      </w:pPr>
-      <w:r>
-        <w:rPr>
-          <w:b/>
-          <w:sz w:val="24"/>
-          <w:szCs w:val="24"/>
-        </w:rPr>
-        <w:t>Characters</w:t>
-      </w:r>
-    </w:p>
-    <w:p>
-      <w:pPr>
-        <w:ind w:firstLine="720"/>
-        <w:rPr>
-          <w:i/>
-          <w:sz w:val="24"/>
-          <w:szCs w:val="24"/>
-        </w:rPr>
-      </w:pPr>
-      <w:r>
-        <w:rPr>
-          <w:i/>
-          <w:sz w:val="24"/>
-          <w:szCs w:val="24"/>
-        </w:rPr>
-        <w:t>(</w:t>
-      </w:r>
-      <w:r>
-        <w:rPr>
-          <w:i/>
-          <w:sz w:val="24"/>
-          <w:szCs w:val="24"/>
-        </w:rPr>
-        <w:t>Describe Your game avatar if applicable)</w:t>
+          <w:numId w:val="3"/>
+        </w:numPr>
+        <w:autoSpaceDE w:val="0"/>
+        <w:autoSpaceDN w:val="0"/>
+        <w:adjustRightInd w:val="0"/>
+        <w:spacing w:after="0" w:line="288" w:lineRule="auto"/>
+        <w:ind w:left="720"/>
+        <w:rPr>
+          <w:rFonts w:asciiTheme="majorHAnsi" w:hAnsiTheme="majorHAnsi" w:cs="Calibri"/>
+          <w:bCs/>
+          <w:sz w:val="24"/>
+          <w:szCs w:val="24"/>
+        </w:rPr>
+      </w:pPr>
+      <w:r>
+        <w:rPr>
+          <w:rFonts w:asciiTheme="majorHAnsi" w:hAnsiTheme="majorHAnsi" w:cs="Calibri"/>
+          <w:bCs/>
+          <w:sz w:val="24"/>
+          <w:szCs w:val="24"/>
+        </w:rPr>
+        <w:t>(Initial Start) Node 1:</w:t>
+      </w:r>
+    </w:p>
+    <w:p>
+      <w:pPr>
+        <w:pStyle w:val="ListParagraph"/>
+        <w:numPr>
+          <w:ilvl w:val="1"/>
+          <w:numId w:val="3"/>
+        </w:numPr>
+        <w:autoSpaceDE w:val="0"/>
+        <w:autoSpaceDN w:val="0"/>
+        <w:adjustRightInd w:val="0"/>
+        <w:spacing w:after="0" w:line="288" w:lineRule="auto"/>
+        <w:ind w:left="1440"/>
+        <w:rPr>
+          <w:rFonts w:asciiTheme="majorHAnsi" w:hAnsiTheme="majorHAnsi" w:cs="Calibri"/>
+          <w:b/>
+          <w:bCs/>
+          <w:sz w:val="24"/>
+          <w:szCs w:val="24"/>
+        </w:rPr>
+      </w:pPr>
+      <w:r>
+        <w:rPr>
+          <w:rFonts w:asciiTheme="majorHAnsi" w:hAnsiTheme="majorHAnsi" w:cs="Calibri"/>
+          <w:sz w:val="24"/>
+          <w:szCs w:val="24"/>
+        </w:rPr>
+        <w:t>You’re in the middle of the hallway contemplating on which path to take.</w:t>
       </w:r>
     </w:p>
     <w:p>
@@ -1391,51 +1431,912 @@
         <w:pStyle w:val="ListParagraph"/>
         <w:numPr>
           <w:ilvl w:val="0"/>
-          <w:numId w:val="1"/>
-        </w:numPr>
-        <w:rPr>
-          <w:b/>
-          <w:sz w:val="24"/>
-          <w:szCs w:val="24"/>
-        </w:rPr>
-      </w:pPr>
-      <w:r>
-        <w:rPr>
-          <w:b/>
-          <w:sz w:val="24"/>
-          <w:szCs w:val="24"/>
-        </w:rPr>
-        <w:t xml:space="preserve">Story </w:t>
-      </w:r>
-      <w:r>
-        <w:rPr>
-          <w:b/>
-          <w:sz w:val="24"/>
-          <w:szCs w:val="24"/>
-        </w:rPr>
-        <w:t>Index</w:t>
-      </w:r>
-    </w:p>
-    <w:p>
-      <w:pPr>
-        <w:pStyle w:val="ListParagraph"/>
-        <w:rPr>
-          <w:i/>
-          <w:sz w:val="24"/>
-          <w:szCs w:val="24"/>
-        </w:rPr>
-      </w:pPr>
-      <w:r>
-        <w:rPr>
-          <w:i/>
-          <w:sz w:val="24"/>
-          <w:szCs w:val="24"/>
-        </w:rPr>
-        <w:t>(Outline your game story here)</w:t>
-      </w:r>
-    </w:p>
-    <w:p>
-      <w:pPr>
+          <w:numId w:val="3"/>
+        </w:numPr>
+        <w:spacing w:after="160" w:line="259" w:lineRule="auto"/>
+        <w:ind w:left="720"/>
+        <w:rPr>
+          <w:rFonts w:asciiTheme="majorHAnsi" w:hAnsiTheme="majorHAnsi"/>
+          <w:sz w:val="24"/>
+          <w:szCs w:val="24"/>
+        </w:rPr>
+      </w:pPr>
+      <w:r>
+        <w:rPr>
+          <w:rFonts w:asciiTheme="majorHAnsi" w:hAnsiTheme="majorHAnsi"/>
+          <w:sz w:val="24"/>
+          <w:szCs w:val="24"/>
+        </w:rPr>
+        <w:t>First Decision Level:</w:t>
+      </w:r>
+    </w:p>
+    <w:p>
+      <w:pPr>
+        <w:pStyle w:val="ListParagraph"/>
+        <w:numPr>
+          <w:ilvl w:val="1"/>
+          <w:numId w:val="3"/>
+        </w:numPr>
+        <w:autoSpaceDE w:val="0"/>
+        <w:autoSpaceDN w:val="0"/>
+        <w:adjustRightInd w:val="0"/>
+        <w:spacing w:after="0" w:line="288" w:lineRule="auto"/>
+        <w:ind w:left="1440"/>
+        <w:rPr>
+          <w:rFonts w:asciiTheme="majorHAnsi" w:hAnsiTheme="majorHAnsi" w:cs="Calibri"/>
+          <w:b/>
+          <w:bCs/>
+          <w:sz w:val="24"/>
+          <w:szCs w:val="24"/>
+        </w:rPr>
+      </w:pPr>
+      <w:r>
+        <w:rPr>
+          <w:rFonts w:asciiTheme="majorHAnsi" w:hAnsiTheme="majorHAnsi" w:cs="Calibri"/>
+          <w:sz w:val="24"/>
+          <w:szCs w:val="24"/>
+        </w:rPr>
+        <w:t>(Path A) Node 2:</w:t>
+      </w:r>
+    </w:p>
+    <w:p>
+      <w:pPr>
+        <w:pStyle w:val="ListParagraph"/>
+        <w:numPr>
+          <w:ilvl w:val="2"/>
+          <w:numId w:val="3"/>
+        </w:numPr>
+        <w:autoSpaceDE w:val="0"/>
+        <w:autoSpaceDN w:val="0"/>
+        <w:adjustRightInd w:val="0"/>
+        <w:spacing w:after="0" w:line="288" w:lineRule="auto"/>
+        <w:ind w:left="2160"/>
+        <w:rPr>
+          <w:rFonts w:asciiTheme="majorHAnsi" w:hAnsiTheme="majorHAnsi" w:cs="Calibri"/>
+          <w:b/>
+          <w:bCs/>
+          <w:sz w:val="24"/>
+          <w:szCs w:val="24"/>
+        </w:rPr>
+      </w:pPr>
+      <w:r>
+        <w:rPr>
+          <w:rFonts w:asciiTheme="majorHAnsi" w:hAnsiTheme="majorHAnsi" w:cs="Courier New"/>
+          <w:sz w:val="24"/>
+          <w:szCs w:val="24"/>
+        </w:rPr>
+        <w:t>You’</w:t>
+      </w:r>
+      <w:r>
+        <w:rPr>
+          <w:rFonts w:asciiTheme="majorHAnsi" w:hAnsiTheme="majorHAnsi" w:cs="Calibri Light"/>
+          <w:sz w:val="24"/>
+          <w:szCs w:val="24"/>
+        </w:rPr>
+        <w:t>re chose to go to the stoners and you see them talking to each other and then one of them, your cousin Frank calls you to join. Frank then asks you if you’re interested in sharing a “blunt” (smoke) with him and his friends outside of school.</w:t>
+      </w:r>
+    </w:p>
+    <w:p>
+      <w:pPr>
+        <w:pStyle w:val="ListParagraph"/>
+        <w:numPr>
+          <w:ilvl w:val="1"/>
+          <w:numId w:val="3"/>
+        </w:numPr>
+        <w:autoSpaceDE w:val="0"/>
+        <w:autoSpaceDN w:val="0"/>
+        <w:adjustRightInd w:val="0"/>
+        <w:spacing w:after="0" w:line="288" w:lineRule="auto"/>
+        <w:ind w:left="1440"/>
+        <w:rPr>
+          <w:rFonts w:asciiTheme="majorHAnsi" w:hAnsiTheme="majorHAnsi" w:cs="Calibri"/>
+          <w:b/>
+          <w:bCs/>
+          <w:sz w:val="24"/>
+          <w:szCs w:val="24"/>
+        </w:rPr>
+      </w:pPr>
+      <w:r>
+        <w:rPr>
+          <w:rFonts w:asciiTheme="majorHAnsi" w:hAnsiTheme="majorHAnsi" w:cs="Calibri Light"/>
+          <w:sz w:val="24"/>
+          <w:szCs w:val="24"/>
+        </w:rPr>
+        <w:t>(Path B) Node 3:</w:t>
+      </w:r>
+    </w:p>
+    <w:p>
+      <w:pPr>
+        <w:pStyle w:val="ListParagraph"/>
+        <w:numPr>
+          <w:ilvl w:val="2"/>
+          <w:numId w:val="3"/>
+        </w:numPr>
+        <w:autoSpaceDE w:val="0"/>
+        <w:autoSpaceDN w:val="0"/>
+        <w:adjustRightInd w:val="0"/>
+        <w:spacing w:after="0" w:line="288" w:lineRule="auto"/>
+        <w:ind w:left="2160"/>
+        <w:rPr>
+          <w:rFonts w:asciiTheme="majorHAnsi" w:hAnsiTheme="majorHAnsi" w:cs="Calibri"/>
+          <w:b/>
+          <w:bCs/>
+          <w:sz w:val="24"/>
+          <w:szCs w:val="24"/>
+        </w:rPr>
+      </w:pPr>
+      <w:r>
+        <w:rPr>
+          <w:rFonts w:asciiTheme="majorHAnsi" w:hAnsiTheme="majorHAnsi" w:cs="Calibri"/>
+          <w:sz w:val="24"/>
+          <w:szCs w:val="24"/>
+        </w:rPr>
+        <w:t>You walk towards Stephanie and you talk to her and she asks if you want to join the music club</w:t>
+      </w:r>
+    </w:p>
+    <w:p>
+      <w:pPr>
+        <w:pStyle w:val="ListParagraph"/>
+        <w:numPr>
+          <w:ilvl w:val="0"/>
+          <w:numId w:val="3"/>
+        </w:numPr>
+        <w:autoSpaceDE w:val="0"/>
+        <w:autoSpaceDN w:val="0"/>
+        <w:adjustRightInd w:val="0"/>
+        <w:spacing w:after="0" w:line="288" w:lineRule="auto"/>
+        <w:ind w:left="720"/>
+        <w:rPr>
+          <w:rFonts w:asciiTheme="majorHAnsi" w:hAnsiTheme="majorHAnsi" w:cs="Calibri"/>
+          <w:b/>
+          <w:bCs/>
+          <w:sz w:val="24"/>
+          <w:szCs w:val="24"/>
+        </w:rPr>
+      </w:pPr>
+      <w:r>
+        <w:rPr>
+          <w:rFonts w:asciiTheme="majorHAnsi" w:hAnsiTheme="majorHAnsi" w:cs="Calibri Light"/>
+          <w:sz w:val="24"/>
+          <w:szCs w:val="24"/>
+        </w:rPr>
+        <w:t>Second Decision Level:</w:t>
+      </w:r>
+    </w:p>
+    <w:p>
+      <w:pPr>
+        <w:pStyle w:val="ListParagraph"/>
+        <w:numPr>
+          <w:ilvl w:val="1"/>
+          <w:numId w:val="3"/>
+        </w:numPr>
+        <w:autoSpaceDE w:val="0"/>
+        <w:autoSpaceDN w:val="0"/>
+        <w:adjustRightInd w:val="0"/>
+        <w:spacing w:after="0" w:line="288" w:lineRule="auto"/>
+        <w:ind w:left="1440"/>
+        <w:rPr>
+          <w:rFonts w:asciiTheme="majorHAnsi" w:hAnsiTheme="majorHAnsi" w:cs="Calibri"/>
+          <w:b/>
+          <w:bCs/>
+          <w:sz w:val="24"/>
+          <w:szCs w:val="24"/>
+        </w:rPr>
+      </w:pPr>
+      <w:r>
+        <w:rPr>
+          <w:rFonts w:asciiTheme="majorHAnsi" w:hAnsiTheme="majorHAnsi" w:cs="Calibri Light"/>
+          <w:sz w:val="24"/>
+          <w:szCs w:val="24"/>
+        </w:rPr>
+        <w:t>(Path AA) Node 4:</w:t>
+      </w:r>
+    </w:p>
+    <w:p>
+      <w:pPr>
+        <w:pStyle w:val="ListParagraph"/>
+        <w:numPr>
+          <w:ilvl w:val="2"/>
+          <w:numId w:val="3"/>
+        </w:numPr>
+        <w:autoSpaceDE w:val="0"/>
+        <w:autoSpaceDN w:val="0"/>
+        <w:adjustRightInd w:val="0"/>
+        <w:spacing w:after="0" w:line="288" w:lineRule="auto"/>
+        <w:ind w:left="2160"/>
+        <w:rPr>
+          <w:rFonts w:asciiTheme="majorHAnsi" w:hAnsiTheme="majorHAnsi" w:cs="Calibri"/>
+          <w:b/>
+          <w:bCs/>
+          <w:sz w:val="24"/>
+          <w:szCs w:val="24"/>
+        </w:rPr>
+      </w:pPr>
+      <w:r>
+        <w:rPr>
+          <w:rFonts w:asciiTheme="majorHAnsi" w:hAnsiTheme="majorHAnsi" w:cs="Calibri Light"/>
+          <w:sz w:val="24"/>
+          <w:szCs w:val="24"/>
+        </w:rPr>
+        <w:t>You follow your cousin and go outside of school to the community park near the school’s parking lot to smoke marijuana. As you’re smoking weed you start to feel paranoid and continue to frequently look around you, making sure no one catches you. As you’re having fun talking and smoking with your stoner friends, you see Stephanie walking towards you chatting with some friend of hers. You’re scared that she’ll see you and judge you for smoking.</w:t>
+      </w:r>
+    </w:p>
+    <w:p>
+      <w:pPr>
+        <w:pStyle w:val="ListParagraph"/>
+        <w:numPr>
+          <w:ilvl w:val="1"/>
+          <w:numId w:val="3"/>
+        </w:numPr>
+        <w:autoSpaceDE w:val="0"/>
+        <w:autoSpaceDN w:val="0"/>
+        <w:adjustRightInd w:val="0"/>
+        <w:spacing w:after="0" w:line="288" w:lineRule="auto"/>
+        <w:ind w:left="1440"/>
+        <w:rPr>
+          <w:rFonts w:asciiTheme="majorHAnsi" w:hAnsiTheme="majorHAnsi" w:cs="Calibri"/>
+          <w:b/>
+          <w:bCs/>
+          <w:sz w:val="24"/>
+          <w:szCs w:val="24"/>
+        </w:rPr>
+      </w:pPr>
+      <w:r>
+        <w:rPr>
+          <w:rFonts w:asciiTheme="majorHAnsi" w:hAnsiTheme="majorHAnsi" w:cs="Calibri Light"/>
+          <w:sz w:val="24"/>
+          <w:szCs w:val="24"/>
+        </w:rPr>
+        <w:t>(Path AB) Node 5:</w:t>
+      </w:r>
+    </w:p>
+    <w:p>
+      <w:pPr>
+        <w:pStyle w:val="ListParagraph"/>
+        <w:numPr>
+          <w:ilvl w:val="2"/>
+          <w:numId w:val="3"/>
+        </w:numPr>
+        <w:autoSpaceDE w:val="0"/>
+        <w:autoSpaceDN w:val="0"/>
+        <w:adjustRightInd w:val="0"/>
+        <w:spacing w:after="0" w:line="288" w:lineRule="auto"/>
+        <w:ind w:left="2160"/>
+        <w:rPr>
+          <w:rFonts w:asciiTheme="majorHAnsi" w:hAnsiTheme="majorHAnsi" w:cs="Calibri"/>
+          <w:b/>
+          <w:bCs/>
+          <w:sz w:val="24"/>
+          <w:szCs w:val="24"/>
+        </w:rPr>
+      </w:pPr>
+      <w:r>
+        <w:rPr>
+          <w:rFonts w:asciiTheme="majorHAnsi" w:hAnsiTheme="majorHAnsi" w:cs="Calibri Light"/>
+          <w:sz w:val="24"/>
+          <w:szCs w:val="24"/>
+        </w:rPr>
+        <w:t xml:space="preserve">You decline their offer and say that you’re looking to go to the library and “study”. As you’re walking towards the library you notice a gang of three people bullying a minor, perhaps a ninth grader.  </w:t>
+      </w:r>
+    </w:p>
+    <w:p>
+      <w:pPr>
+        <w:pStyle w:val="ListParagraph"/>
+        <w:numPr>
+          <w:ilvl w:val="1"/>
+          <w:numId w:val="3"/>
+        </w:numPr>
+        <w:autoSpaceDE w:val="0"/>
+        <w:autoSpaceDN w:val="0"/>
+        <w:adjustRightInd w:val="0"/>
+        <w:spacing w:after="0" w:line="288" w:lineRule="auto"/>
+        <w:ind w:left="1440"/>
+        <w:rPr>
+          <w:rFonts w:asciiTheme="majorHAnsi" w:hAnsiTheme="majorHAnsi" w:cs="Calibri"/>
+          <w:b/>
+          <w:bCs/>
+          <w:sz w:val="24"/>
+          <w:szCs w:val="24"/>
+        </w:rPr>
+      </w:pPr>
+      <w:r>
+        <w:rPr>
+          <w:rFonts w:asciiTheme="majorHAnsi" w:hAnsiTheme="majorHAnsi" w:cs="Calibri Light"/>
+          <w:sz w:val="24"/>
+          <w:szCs w:val="24"/>
+        </w:rPr>
+        <w:t>(Path BA) Node 6:</w:t>
+      </w:r>
+    </w:p>
+    <w:p>
+      <w:pPr>
+        <w:pStyle w:val="ListParagraph"/>
+        <w:numPr>
+          <w:ilvl w:val="2"/>
+          <w:numId w:val="3"/>
+        </w:numPr>
+        <w:autoSpaceDE w:val="0"/>
+        <w:autoSpaceDN w:val="0"/>
+        <w:adjustRightInd w:val="0"/>
+        <w:spacing w:after="0" w:line="288" w:lineRule="auto"/>
+        <w:ind w:left="2160"/>
+        <w:rPr>
+          <w:rFonts w:asciiTheme="majorHAnsi" w:hAnsiTheme="majorHAnsi" w:cs="Calibri"/>
+          <w:b/>
+          <w:bCs/>
+          <w:sz w:val="24"/>
+          <w:szCs w:val="24"/>
+        </w:rPr>
+      </w:pPr>
+      <w:r>
+        <w:rPr>
+          <w:rFonts w:asciiTheme="majorHAnsi" w:hAnsiTheme="majorHAnsi" w:cs="Calibri Light"/>
+          <w:sz w:val="24"/>
+          <w:szCs w:val="24"/>
+        </w:rPr>
+        <w:t>You say yes and pretend that you’re interested and have always been interested in music.</w:t>
+      </w:r>
+    </w:p>
+    <w:p>
+      <w:pPr>
+        <w:pStyle w:val="ListParagraph"/>
+        <w:numPr>
+          <w:ilvl w:val="1"/>
+          <w:numId w:val="3"/>
+        </w:numPr>
+        <w:autoSpaceDE w:val="0"/>
+        <w:autoSpaceDN w:val="0"/>
+        <w:adjustRightInd w:val="0"/>
+        <w:spacing w:after="0" w:line="288" w:lineRule="auto"/>
+        <w:ind w:left="1440"/>
+        <w:rPr>
+          <w:rFonts w:asciiTheme="majorHAnsi" w:hAnsiTheme="majorHAnsi" w:cs="Calibri"/>
+          <w:b/>
+          <w:bCs/>
+          <w:sz w:val="24"/>
+          <w:szCs w:val="24"/>
+        </w:rPr>
+      </w:pPr>
+      <w:r>
+        <w:rPr>
+          <w:rFonts w:asciiTheme="majorHAnsi" w:hAnsiTheme="majorHAnsi" w:cs="Calibri Light"/>
+          <w:sz w:val="24"/>
+          <w:szCs w:val="24"/>
+        </w:rPr>
+        <w:t>(Path BB) Node 7:</w:t>
+      </w:r>
+    </w:p>
+    <w:p>
+      <w:pPr>
+        <w:pStyle w:val="ListParagraph"/>
+        <w:numPr>
+          <w:ilvl w:val="2"/>
+          <w:numId w:val="3"/>
+        </w:numPr>
+        <w:autoSpaceDE w:val="0"/>
+        <w:autoSpaceDN w:val="0"/>
+        <w:adjustRightInd w:val="0"/>
+        <w:spacing w:after="0" w:line="288" w:lineRule="auto"/>
+        <w:ind w:left="2160"/>
+        <w:rPr>
+          <w:rFonts w:asciiTheme="majorHAnsi" w:hAnsiTheme="majorHAnsi" w:cs="Calibri"/>
+          <w:b/>
+          <w:bCs/>
+          <w:sz w:val="24"/>
+          <w:szCs w:val="24"/>
+        </w:rPr>
+      </w:pPr>
+      <w:r>
+        <w:rPr>
+          <w:rFonts w:asciiTheme="majorHAnsi" w:hAnsiTheme="majorHAnsi" w:cs="Calibri"/>
+          <w:sz w:val="24"/>
+          <w:szCs w:val="24"/>
+        </w:rPr>
+        <w:t>You’re honest and say that that sounds interesting, but you’re not really into playing musical instruments. You say you just want to chill and talk. You express your affections to her and wait for her to respond.</w:t>
+      </w:r>
+    </w:p>
+    <w:p>
+      <w:pPr>
+        <w:pStyle w:val="ListParagraph"/>
+        <w:numPr>
+          <w:ilvl w:val="0"/>
+          <w:numId w:val="3"/>
+        </w:numPr>
+        <w:autoSpaceDE w:val="0"/>
+        <w:autoSpaceDN w:val="0"/>
+        <w:adjustRightInd w:val="0"/>
+        <w:spacing w:after="0" w:line="288" w:lineRule="auto"/>
+        <w:ind w:left="720"/>
+        <w:rPr>
+          <w:rFonts w:asciiTheme="majorHAnsi" w:hAnsiTheme="majorHAnsi" w:cs="Calibri"/>
+          <w:b/>
+          <w:bCs/>
+          <w:sz w:val="24"/>
+          <w:szCs w:val="24"/>
+        </w:rPr>
+      </w:pPr>
+      <w:r>
+        <w:rPr>
+          <w:rFonts w:asciiTheme="majorHAnsi" w:hAnsiTheme="majorHAnsi" w:cs="Calibri Light"/>
+          <w:sz w:val="24"/>
+          <w:szCs w:val="24"/>
+        </w:rPr>
+        <w:t>Third Decision Level:</w:t>
+      </w:r>
+    </w:p>
+    <w:p>
+      <w:pPr>
+        <w:pStyle w:val="ListParagraph"/>
+        <w:numPr>
+          <w:ilvl w:val="1"/>
+          <w:numId w:val="3"/>
+        </w:numPr>
+        <w:autoSpaceDE w:val="0"/>
+        <w:autoSpaceDN w:val="0"/>
+        <w:adjustRightInd w:val="0"/>
+        <w:spacing w:after="0" w:line="288" w:lineRule="auto"/>
+        <w:ind w:left="1440"/>
+        <w:rPr>
+          <w:rFonts w:asciiTheme="majorHAnsi" w:hAnsiTheme="majorHAnsi" w:cs="Calibri"/>
+          <w:b/>
+          <w:bCs/>
+          <w:sz w:val="24"/>
+          <w:szCs w:val="24"/>
+        </w:rPr>
+      </w:pPr>
+      <w:r>
+        <w:rPr>
+          <w:rFonts w:asciiTheme="majorHAnsi" w:hAnsiTheme="majorHAnsi" w:cs="Calibri"/>
+          <w:bCs/>
+          <w:sz w:val="24"/>
+          <w:szCs w:val="24"/>
+        </w:rPr>
+        <w:lastRenderedPageBreak/>
+        <w:t>(Path AAA) Outcome 1:</w:t>
+      </w:r>
+    </w:p>
+    <w:p>
+      <w:pPr>
+        <w:pStyle w:val="ListParagraph"/>
+        <w:numPr>
+          <w:ilvl w:val="2"/>
+          <w:numId w:val="3"/>
+        </w:numPr>
+        <w:autoSpaceDE w:val="0"/>
+        <w:autoSpaceDN w:val="0"/>
+        <w:adjustRightInd w:val="0"/>
+        <w:spacing w:after="0" w:line="288" w:lineRule="auto"/>
+        <w:ind w:left="2160"/>
+        <w:rPr>
+          <w:rFonts w:asciiTheme="majorHAnsi" w:hAnsiTheme="majorHAnsi" w:cs="Calibri"/>
+          <w:b/>
+          <w:bCs/>
+          <w:sz w:val="24"/>
+          <w:szCs w:val="24"/>
+        </w:rPr>
+      </w:pPr>
+      <w:r>
+        <w:rPr>
+          <w:rFonts w:asciiTheme="majorHAnsi" w:hAnsiTheme="majorHAnsi" w:cs="Calibri Light"/>
+          <w:sz w:val="24"/>
+          <w:szCs w:val="24"/>
+        </w:rPr>
+        <w:t>You decide to stay and have fun with your friends, and Stephanie takes a look at you and shrugs in disgust leaving you sad and ashamed of yourself. You decided to think who cares about her, since you have these guys with you, but you’re still uncertain and now you’re forever scared to ever talk to her again…</w:t>
+      </w:r>
+    </w:p>
+    <w:p>
+      <w:pPr>
+        <w:pStyle w:val="ListParagraph"/>
+        <w:numPr>
+          <w:ilvl w:val="1"/>
+          <w:numId w:val="3"/>
+        </w:numPr>
+        <w:autoSpaceDE w:val="0"/>
+        <w:autoSpaceDN w:val="0"/>
+        <w:adjustRightInd w:val="0"/>
+        <w:spacing w:after="0" w:line="288" w:lineRule="auto"/>
+        <w:ind w:left="1440"/>
+        <w:rPr>
+          <w:rFonts w:asciiTheme="majorHAnsi" w:hAnsiTheme="majorHAnsi" w:cs="Calibri"/>
+          <w:b/>
+          <w:bCs/>
+          <w:sz w:val="24"/>
+          <w:szCs w:val="24"/>
+        </w:rPr>
+      </w:pPr>
+      <w:r>
+        <w:rPr>
+          <w:rFonts w:asciiTheme="majorHAnsi" w:hAnsiTheme="majorHAnsi" w:cs="Calibri Light"/>
+          <w:sz w:val="24"/>
+          <w:szCs w:val="24"/>
+        </w:rPr>
+        <w:t>(Path AAB) Outcome 2:</w:t>
+      </w:r>
+    </w:p>
+    <w:p>
+      <w:pPr>
+        <w:pStyle w:val="ListParagraph"/>
+        <w:numPr>
+          <w:ilvl w:val="2"/>
+          <w:numId w:val="3"/>
+        </w:numPr>
+        <w:autoSpaceDE w:val="0"/>
+        <w:autoSpaceDN w:val="0"/>
+        <w:adjustRightInd w:val="0"/>
+        <w:spacing w:after="0" w:line="288" w:lineRule="auto"/>
+        <w:ind w:left="2160"/>
+        <w:rPr>
+          <w:rFonts w:asciiTheme="majorHAnsi" w:hAnsiTheme="majorHAnsi" w:cs="Calibri"/>
+          <w:b/>
+          <w:bCs/>
+          <w:sz w:val="24"/>
+          <w:szCs w:val="24"/>
+        </w:rPr>
+      </w:pPr>
+      <w:r>
+        <w:rPr>
+          <w:rFonts w:asciiTheme="majorHAnsi" w:hAnsiTheme="majorHAnsi" w:cs="Calibri Light"/>
+          <w:sz w:val="24"/>
+          <w:szCs w:val="24"/>
+        </w:rPr>
+        <w:t>You’re too paranoid to think about it so you start running away from your stoner friends and stay out of sight from Stephanie. Your friends call you out, but you burst out of there. You’re confused, sad, and desperate to get out of here, so you decide to pack up and leave. “Was it worth it?” you ask yourself, but you slowly ignore that thought and walk home feeling paranoid and pathetic…</w:t>
+      </w:r>
+    </w:p>
+    <w:p>
+      <w:pPr>
+        <w:pStyle w:val="ListParagraph"/>
+        <w:numPr>
+          <w:ilvl w:val="1"/>
+          <w:numId w:val="3"/>
+        </w:numPr>
+        <w:autoSpaceDE w:val="0"/>
+        <w:autoSpaceDN w:val="0"/>
+        <w:adjustRightInd w:val="0"/>
+        <w:spacing w:after="0" w:line="288" w:lineRule="auto"/>
+        <w:ind w:left="1440"/>
+        <w:rPr>
+          <w:rFonts w:asciiTheme="majorHAnsi" w:hAnsiTheme="majorHAnsi" w:cs="Calibri"/>
+          <w:b/>
+          <w:bCs/>
+          <w:sz w:val="24"/>
+          <w:szCs w:val="24"/>
+        </w:rPr>
+      </w:pPr>
+      <w:r>
+        <w:rPr>
+          <w:rFonts w:asciiTheme="majorHAnsi" w:hAnsiTheme="majorHAnsi" w:cs="Calibri"/>
+          <w:bCs/>
+          <w:sz w:val="24"/>
+          <w:szCs w:val="24"/>
+        </w:rPr>
+        <w:t>(Path ABA) Outcome 3:</w:t>
+      </w:r>
+    </w:p>
+    <w:p>
+      <w:pPr>
+        <w:pStyle w:val="ListParagraph"/>
+        <w:numPr>
+          <w:ilvl w:val="2"/>
+          <w:numId w:val="3"/>
+        </w:numPr>
+        <w:autoSpaceDE w:val="0"/>
+        <w:autoSpaceDN w:val="0"/>
+        <w:adjustRightInd w:val="0"/>
+        <w:spacing w:after="0" w:line="288" w:lineRule="auto"/>
+        <w:ind w:left="2160"/>
+        <w:rPr>
+          <w:rFonts w:asciiTheme="majorHAnsi" w:hAnsiTheme="majorHAnsi" w:cs="Calibri"/>
+          <w:b/>
+          <w:bCs/>
+          <w:sz w:val="24"/>
+          <w:szCs w:val="24"/>
+        </w:rPr>
+      </w:pPr>
+      <w:r>
+        <w:rPr>
+          <w:rFonts w:asciiTheme="majorHAnsi" w:hAnsiTheme="majorHAnsi" w:cs="Calibri Light"/>
+          <w:sz w:val="24"/>
+          <w:szCs w:val="24"/>
+        </w:rPr>
+        <w:t>You decide to “help” and stand up to the bullies by telling them to leave the minor alone or else. The bullies ask, “Or else what? You’ll fight us?” As the adrenaline rushed up to your brain you say yes!... You blanked out, and wake up with your underwear on your face and the minor next to you in the same position. He says, “What the hell were you thinking?! They would have just taken my lunch money and then would have left me alone!... Leave me alone next time! ” You sit there wondering, “Why the hell did I go to help that little douchebag… I should have went to the library instead…</w:t>
+      </w:r>
+    </w:p>
+    <w:p>
+      <w:pPr>
+        <w:pStyle w:val="ListParagraph"/>
+        <w:numPr>
+          <w:ilvl w:val="1"/>
+          <w:numId w:val="3"/>
+        </w:numPr>
+        <w:autoSpaceDE w:val="0"/>
+        <w:autoSpaceDN w:val="0"/>
+        <w:adjustRightInd w:val="0"/>
+        <w:spacing w:after="0" w:line="288" w:lineRule="auto"/>
+        <w:ind w:left="1440"/>
+        <w:rPr>
+          <w:rFonts w:asciiTheme="majorHAnsi" w:hAnsiTheme="majorHAnsi" w:cs="Calibri"/>
+          <w:b/>
+          <w:bCs/>
+          <w:sz w:val="24"/>
+          <w:szCs w:val="24"/>
+        </w:rPr>
+      </w:pPr>
+      <w:r>
+        <w:rPr>
+          <w:rFonts w:asciiTheme="majorHAnsi" w:hAnsiTheme="majorHAnsi" w:cs="Calibri Light"/>
+          <w:sz w:val="24"/>
+          <w:szCs w:val="24"/>
+        </w:rPr>
+        <w:t>(Path ABB) Outcome 4:</w:t>
+      </w:r>
+    </w:p>
+    <w:p>
+      <w:pPr>
+        <w:pStyle w:val="ListParagraph"/>
+        <w:numPr>
+          <w:ilvl w:val="2"/>
+          <w:numId w:val="3"/>
+        </w:numPr>
+        <w:autoSpaceDE w:val="0"/>
+        <w:autoSpaceDN w:val="0"/>
+        <w:adjustRightInd w:val="0"/>
+        <w:spacing w:after="0" w:line="288" w:lineRule="auto"/>
+        <w:ind w:left="2160"/>
+        <w:rPr>
+          <w:rFonts w:asciiTheme="majorHAnsi" w:hAnsiTheme="majorHAnsi" w:cs="Calibri"/>
+          <w:b/>
+          <w:bCs/>
+          <w:sz w:val="24"/>
+          <w:szCs w:val="24"/>
+        </w:rPr>
+      </w:pPr>
+      <w:r>
+        <w:rPr>
+          <w:rFonts w:asciiTheme="majorHAnsi" w:hAnsiTheme="majorHAnsi" w:cs="Calibri Light"/>
+          <w:sz w:val="24"/>
+          <w:szCs w:val="24"/>
+        </w:rPr>
+        <w:t>You think to yourself, “Screw it!”, since it’s not involving you in anyway, and then you continue to walk to the library. Once you reached to the library, you go inside and start reading a book, when all of a sudden you hear someone shout your name to get out of the library. While you had the puzzled look as to why you’re getting kicked out, you remember that you lost about 10 manga (comics) and 3 novels in this semester, and as your punishment you had to pay for it all and not come back to the library for the remainder of the semester. The school bell rings and you left accomplishing nothing…once again.</w:t>
+      </w:r>
+    </w:p>
+    <w:p>
+      <w:pPr>
+        <w:pStyle w:val="ListParagraph"/>
+        <w:numPr>
+          <w:ilvl w:val="1"/>
+          <w:numId w:val="3"/>
+        </w:numPr>
+        <w:autoSpaceDE w:val="0"/>
+        <w:autoSpaceDN w:val="0"/>
+        <w:adjustRightInd w:val="0"/>
+        <w:spacing w:after="0" w:line="288" w:lineRule="auto"/>
+        <w:ind w:left="1440"/>
+        <w:rPr>
+          <w:rFonts w:asciiTheme="majorHAnsi" w:hAnsiTheme="majorHAnsi" w:cs="Calibri"/>
+          <w:b/>
+          <w:bCs/>
+          <w:sz w:val="24"/>
+          <w:szCs w:val="24"/>
+        </w:rPr>
+      </w:pPr>
+      <w:r>
+        <w:rPr>
+          <w:rFonts w:asciiTheme="majorHAnsi" w:hAnsiTheme="majorHAnsi" w:cs="Calibri Light"/>
+          <w:sz w:val="24"/>
+          <w:szCs w:val="24"/>
+        </w:rPr>
+        <w:t>(Path BAA) Outcome 5:</w:t>
+      </w:r>
+    </w:p>
+    <w:p>
+      <w:pPr>
+        <w:pStyle w:val="ListParagraph"/>
+        <w:numPr>
+          <w:ilvl w:val="2"/>
+          <w:numId w:val="3"/>
+        </w:numPr>
+        <w:autoSpaceDE w:val="0"/>
+        <w:autoSpaceDN w:val="0"/>
+        <w:adjustRightInd w:val="0"/>
+        <w:spacing w:after="0" w:line="288" w:lineRule="auto"/>
+        <w:ind w:left="2160"/>
+        <w:rPr>
+          <w:rFonts w:asciiTheme="majorHAnsi" w:hAnsiTheme="majorHAnsi" w:cs="Calibri"/>
+          <w:b/>
+          <w:bCs/>
+          <w:sz w:val="24"/>
+          <w:szCs w:val="24"/>
+        </w:rPr>
+      </w:pPr>
+      <w:r>
+        <w:rPr>
+          <w:rFonts w:asciiTheme="majorHAnsi" w:hAnsiTheme="majorHAnsi" w:cs="Calibri"/>
+          <w:sz w:val="24"/>
+          <w:szCs w:val="24"/>
+        </w:rPr>
+        <w:t>You agree and pretend to play the guitar. You make a fool of yourself in front of the entire band. They all laugh and make fun of you. You become a joke for lying...</w:t>
+      </w:r>
+    </w:p>
+    <w:p>
+      <w:pPr>
+        <w:pStyle w:val="ListParagraph"/>
+        <w:numPr>
+          <w:ilvl w:val="1"/>
+          <w:numId w:val="3"/>
+        </w:numPr>
+        <w:autoSpaceDE w:val="0"/>
+        <w:autoSpaceDN w:val="0"/>
+        <w:adjustRightInd w:val="0"/>
+        <w:spacing w:after="0" w:line="288" w:lineRule="auto"/>
+        <w:ind w:left="1440"/>
+        <w:rPr>
+          <w:rFonts w:asciiTheme="majorHAnsi" w:hAnsiTheme="majorHAnsi" w:cs="Calibri"/>
+          <w:b/>
+          <w:bCs/>
+          <w:sz w:val="24"/>
+          <w:szCs w:val="24"/>
+        </w:rPr>
+      </w:pPr>
+      <w:r>
+        <w:rPr>
+          <w:rFonts w:asciiTheme="majorHAnsi" w:hAnsiTheme="majorHAnsi" w:cs="Calibri"/>
+          <w:sz w:val="24"/>
+          <w:szCs w:val="24"/>
+        </w:rPr>
+        <w:lastRenderedPageBreak/>
+        <w:t>(Path BAB) Outcome 6:</w:t>
+      </w:r>
+    </w:p>
+    <w:p>
+      <w:pPr>
+        <w:pStyle w:val="ListParagraph"/>
+        <w:numPr>
+          <w:ilvl w:val="2"/>
+          <w:numId w:val="3"/>
+        </w:numPr>
+        <w:autoSpaceDE w:val="0"/>
+        <w:autoSpaceDN w:val="0"/>
+        <w:adjustRightInd w:val="0"/>
+        <w:spacing w:after="0" w:line="288" w:lineRule="auto"/>
+        <w:ind w:left="2160"/>
+        <w:rPr>
+          <w:rFonts w:asciiTheme="majorHAnsi" w:hAnsiTheme="majorHAnsi" w:cs="Calibri"/>
+          <w:b/>
+          <w:bCs/>
+          <w:sz w:val="24"/>
+          <w:szCs w:val="24"/>
+        </w:rPr>
+      </w:pPr>
+      <w:r>
+        <w:rPr>
+          <w:rFonts w:asciiTheme="majorHAnsi" w:hAnsiTheme="majorHAnsi" w:cs="Calibri"/>
+          <w:sz w:val="24"/>
+          <w:szCs w:val="24"/>
+        </w:rPr>
+        <w:t>You decide to admit you don’t know how to play and begin to look down shamefully. Everyone calls you out for being a liar and you end up going home...</w:t>
+      </w:r>
+    </w:p>
+    <w:p>
+      <w:pPr>
+        <w:pStyle w:val="ListParagraph"/>
+        <w:numPr>
+          <w:ilvl w:val="1"/>
+          <w:numId w:val="3"/>
+        </w:numPr>
+        <w:autoSpaceDE w:val="0"/>
+        <w:autoSpaceDN w:val="0"/>
+        <w:adjustRightInd w:val="0"/>
+        <w:spacing w:after="0" w:line="288" w:lineRule="auto"/>
+        <w:ind w:left="1440"/>
+        <w:rPr>
+          <w:rFonts w:asciiTheme="majorHAnsi" w:hAnsiTheme="majorHAnsi" w:cs="Calibri"/>
+          <w:b/>
+          <w:bCs/>
+          <w:sz w:val="24"/>
+          <w:szCs w:val="24"/>
+        </w:rPr>
+      </w:pPr>
+      <w:r>
+        <w:rPr>
+          <w:rFonts w:asciiTheme="majorHAnsi" w:hAnsiTheme="majorHAnsi" w:cs="Calibri"/>
+          <w:sz w:val="24"/>
+          <w:szCs w:val="24"/>
+        </w:rPr>
+        <w:t>(Path BBA) Outcome 7:</w:t>
+      </w:r>
+    </w:p>
+    <w:p>
+      <w:pPr>
+        <w:pStyle w:val="ListParagraph"/>
+        <w:numPr>
+          <w:ilvl w:val="2"/>
+          <w:numId w:val="3"/>
+        </w:numPr>
+        <w:autoSpaceDE w:val="0"/>
+        <w:autoSpaceDN w:val="0"/>
+        <w:adjustRightInd w:val="0"/>
+        <w:spacing w:after="0" w:line="288" w:lineRule="auto"/>
+        <w:ind w:left="2160"/>
+        <w:rPr>
+          <w:rFonts w:asciiTheme="majorHAnsi" w:hAnsiTheme="majorHAnsi" w:cs="Calibri"/>
+          <w:b/>
+          <w:bCs/>
+          <w:sz w:val="24"/>
+          <w:szCs w:val="24"/>
+        </w:rPr>
+      </w:pPr>
+      <w:r>
+        <w:rPr>
+          <w:rFonts w:asciiTheme="majorHAnsi" w:hAnsiTheme="majorHAnsi" w:cs="Calibri"/>
+          <w:bCs/>
+          <w:sz w:val="24"/>
+          <w:szCs w:val="24"/>
+        </w:rPr>
+        <w:t>You give it a shot to be confident and “alpha” so you ask her with a confident smile if she wants to make out and have some “fun” later on. She declines and sighs with disgust and calls you a creep while walking out. You’re sad and confused, since all of those articles you read online told you to act this way and you’ll “win” the girl. Out of anger you leave school and a tear falls from your eye.</w:t>
+      </w:r>
+    </w:p>
+    <w:p>
+      <w:pPr>
+        <w:pStyle w:val="ListParagraph"/>
+        <w:numPr>
+          <w:ilvl w:val="1"/>
+          <w:numId w:val="3"/>
+        </w:numPr>
+        <w:autoSpaceDE w:val="0"/>
+        <w:autoSpaceDN w:val="0"/>
+        <w:adjustRightInd w:val="0"/>
+        <w:spacing w:after="0" w:line="288" w:lineRule="auto"/>
+        <w:ind w:left="1440"/>
+        <w:rPr>
+          <w:rFonts w:asciiTheme="majorHAnsi" w:hAnsiTheme="majorHAnsi" w:cs="Calibri"/>
+          <w:b/>
+          <w:bCs/>
+          <w:sz w:val="24"/>
+          <w:szCs w:val="24"/>
+        </w:rPr>
+      </w:pPr>
+      <w:r>
+        <w:rPr>
+          <w:rFonts w:asciiTheme="majorHAnsi" w:hAnsiTheme="majorHAnsi" w:cs="Calibri"/>
+          <w:bCs/>
+          <w:sz w:val="24"/>
+          <w:szCs w:val="24"/>
+        </w:rPr>
+        <w:t>(Path BBB) Outcome 8:</w:t>
+      </w:r>
+    </w:p>
+    <w:p>
+      <w:pPr>
+        <w:pStyle w:val="ListParagraph"/>
+        <w:numPr>
+          <w:ilvl w:val="2"/>
+          <w:numId w:val="3"/>
+        </w:numPr>
+        <w:autoSpaceDE w:val="0"/>
+        <w:autoSpaceDN w:val="0"/>
+        <w:adjustRightInd w:val="0"/>
+        <w:spacing w:after="0" w:line="288" w:lineRule="auto"/>
+        <w:ind w:left="2160"/>
+        <w:rPr>
+          <w:rFonts w:asciiTheme="majorHAnsi" w:hAnsiTheme="majorHAnsi" w:cs="Calibri"/>
+          <w:b/>
+          <w:bCs/>
+          <w:sz w:val="24"/>
+          <w:szCs w:val="24"/>
+        </w:rPr>
+      </w:pPr>
+      <w:r>
+        <w:rPr>
+          <w:rFonts w:asciiTheme="majorHAnsi" w:hAnsiTheme="majorHAnsi" w:cs="Calibri"/>
+          <w:sz w:val="24"/>
+          <w:szCs w:val="24"/>
+        </w:rPr>
+        <w:t xml:space="preserve">You say, “To be honest I really love talking to you! You’re smart, funny, and really down to earth and it’s always fun talking to you!” She smiles and blushes and you become friends and at the end of the semester you finally get the balls to ask her out and she says yes. </w:t>
+      </w:r>
+    </w:p>
+    <w:p>
+      <w:pPr>
+        <w:ind w:left="360"/>
         <w:rPr>
           <w:i/>
           <w:sz w:val="24"/>
@@ -1448,8 +2349,6 @@
       <w:headerReference w:type="default" r:id="rId14"/>
       <w:footerReference w:type="even" r:id="rId15"/>
       <w:footerReference w:type="default" r:id="rId16"/>
-      <w:headerReference w:type="first" r:id="rId17"/>
-      <w:footerReference w:type="first" r:id="rId18"/>
       <w:pgSz w:w="12240" w:h="15840"/>
       <w:pgMar w:top="1440" w:right="1440" w:bottom="1440" w:left="1440" w:header="720" w:footer="720" w:gutter="0"/>
       <w:pgBorders w:offsetFrom="page">
@@ -1611,7 +2510,7 @@
         <w:rFonts w:asciiTheme="majorHAnsi" w:hAnsiTheme="majorHAnsi"/>
         <w:noProof/>
       </w:rPr>
-      <w:t>2</w:t>
+      <w:t>3</w:t>
     </w:r>
     <w:r>
       <w:rPr>
@@ -1621,16 +2520,6 @@
       <w:fldChar w:fldCharType="end"/>
     </w:r>
   </w:p>
-  <w:p>
-    <w:pPr>
-      <w:pStyle w:val="Footer"/>
-    </w:pPr>
-  </w:p>
-</w:ftr>
-</file>
-
-<file path=word/footer3.xml><?xml version="1.0" encoding="utf-8"?>
-<w:ftr xmlns:wpc="http://schemas.microsoft.com/office/word/2010/wordprocessingCanvas" xmlns:mc="http://schemas.openxmlformats.org/markup-compatibility/2006" xmlns:o="urn:schemas-microsoft-com:office:office" xmlns:r="http://schemas.openxmlformats.org/officeDocument/2006/relationships" xmlns:m="http://schemas.openxmlformats.org/officeDocument/2006/math" xmlns:v="urn:schemas-microsoft-com:vml" xmlns:wp14="http://schemas.microsoft.com/office/word/2010/wordprocessingDrawing" xmlns:wp="http://schemas.openxmlformats.org/drawingml/2006/wordprocessingDrawing" xmlns:w10="urn:schemas-microsoft-com:office:word" xmlns:w="http://schemas.openxmlformats.org/wordprocessingml/2006/main" xmlns:w14="http://schemas.microsoft.com/office/word/2010/wordml" xmlns:w15="http://schemas.microsoft.com/office/word/2012/wordml" xmlns:wpg="http://schemas.microsoft.com/office/word/2010/wordprocessingGroup" xmlns:wpi="http://schemas.microsoft.com/office/word/2010/wordprocessingInk" xmlns:wne="http://schemas.microsoft.com/office/word/2006/wordml" xmlns:wps="http://schemas.microsoft.com/office/word/2010/wordprocessingShape" mc:Ignorable="w14 w15 wp14">
   <w:p>
     <w:pPr>
       <w:pStyle w:val="Footer"/>
@@ -1761,7 +2650,7 @@
           <w:alias w:val="Date"/>
           <w:id w:val="-1414011331"/>
           <w:dataBinding w:prefixMappings="xmlns:ns0='http://schemas.microsoft.com/office/2006/coverPageProps'" w:xpath="/ns0:CoverPageProperties[1]/ns0:PublishDate[1]" w:storeItemID="{55AF091B-3C7A-41E3-B477-F2FDAA23CFDA}"/>
-          <w:date w:fullDate="2015-10-29T00:00:00Z">
+          <w:date w:fullDate="2015-11-30T00:00:00Z">
             <w:dateFormat w:val="MMMM d, yyyy"/>
             <w:lid w:val="en-US"/>
             <w:storeMappedDataAs w:val="dateTime"/>
@@ -1791,7 +2680,7 @@
                   <w:color w:val="FFFFFF" w:themeColor="background1"/>
                   <w:lang w:val="en-US"/>
                 </w:rPr>
-                <w:t>October 29, 2015</w:t>
+                <w:t>November 30, 2015</w:t>
               </w:r>
             </w:p>
           </w:tc>
@@ -1836,7 +2725,7 @@
           <w:alias w:val="Date"/>
           <w:id w:val="652806229"/>
           <w:dataBinding w:prefixMappings="xmlns:ns0='http://schemas.microsoft.com/office/2006/coverPageProps'" w:xpath="/ns0:CoverPageProperties[1]/ns0:PublishDate[1]" w:storeItemID="{55AF091B-3C7A-41E3-B477-F2FDAA23CFDA}"/>
-          <w:date w:fullDate="2015-10-29T00:00:00Z">
+          <w:date w:fullDate="2015-11-30T00:00:00Z">
             <w:dateFormat w:val="MMMM d, yyyy"/>
             <w:lid w:val="en-US"/>
             <w:storeMappedDataAs w:val="dateTime"/>
@@ -1869,8 +2758,9 @@
                   <w:color w:val="FFFFFF" w:themeColor="background1"/>
                   <w:sz w:val="24"/>
                   <w:szCs w:val="24"/>
+                  <w:lang w:val="en-US"/>
                 </w:rPr>
-                <w:t>October 29, 2015</w:t>
+                <w:t>November 30, 2015</w:t>
               </w:r>
             </w:p>
           </w:tc>
@@ -1956,115 +2846,19 @@
 </w:hdr>
 </file>
 
-<file path=word/header3.xml><?xml version="1.0" encoding="utf-8"?>
-<w:hdr xmlns:wpc="http://schemas.microsoft.com/office/word/2010/wordprocessingCanvas" xmlns:mc="http://schemas.openxmlformats.org/markup-compatibility/2006" xmlns:o="urn:schemas-microsoft-com:office:office" xmlns:r="http://schemas.openxmlformats.org/officeDocument/2006/relationships" xmlns:m="http://schemas.openxmlformats.org/officeDocument/2006/math" xmlns:v="urn:schemas-microsoft-com:vml" xmlns:wp14="http://schemas.microsoft.com/office/word/2010/wordprocessingDrawing" xmlns:wp="http://schemas.openxmlformats.org/drawingml/2006/wordprocessingDrawing" xmlns:w10="urn:schemas-microsoft-com:office:word" xmlns:w="http://schemas.openxmlformats.org/wordprocessingml/2006/main" xmlns:w14="http://schemas.microsoft.com/office/word/2010/wordml" xmlns:w15="http://schemas.microsoft.com/office/word/2012/wordml" xmlns:wpg="http://schemas.microsoft.com/office/word/2010/wordprocessingGroup" xmlns:wpi="http://schemas.microsoft.com/office/word/2010/wordprocessingInk" xmlns:wne="http://schemas.microsoft.com/office/word/2006/wordml" xmlns:wps="http://schemas.microsoft.com/office/word/2010/wordprocessingShape" mc:Ignorable="w14 w15 wp14">
-  <w:p>
-    <w:pPr>
-      <w:pStyle w:val="Header"/>
-    </w:pPr>
-  </w:p>
-</w:hdr>
-</file>
-
 <file path=word/numbering.xml><?xml version="1.0" encoding="utf-8"?>
 <w:numbering xmlns:wpc="http://schemas.microsoft.com/office/word/2010/wordprocessingCanvas" xmlns:mc="http://schemas.openxmlformats.org/markup-compatibility/2006" xmlns:o="urn:schemas-microsoft-com:office:office" xmlns:r="http://schemas.openxmlformats.org/officeDocument/2006/relationships" xmlns:m="http://schemas.openxmlformats.org/officeDocument/2006/math" xmlns:v="urn:schemas-microsoft-com:vml" xmlns:wp14="http://schemas.microsoft.com/office/word/2010/wordprocessingDrawing" xmlns:wp="http://schemas.openxmlformats.org/drawingml/2006/wordprocessingDrawing" xmlns:w10="urn:schemas-microsoft-com:office:word" xmlns:w="http://schemas.openxmlformats.org/wordprocessingml/2006/main" xmlns:w14="http://schemas.microsoft.com/office/word/2010/wordml" xmlns:w15="http://schemas.microsoft.com/office/word/2012/wordml" xmlns:wpg="http://schemas.microsoft.com/office/word/2010/wordprocessingGroup" xmlns:wpi="http://schemas.microsoft.com/office/word/2010/wordprocessingInk" xmlns:wne="http://schemas.microsoft.com/office/word/2006/wordml" xmlns:wps="http://schemas.microsoft.com/office/word/2010/wordprocessingShape" mc:Ignorable="w14 w15 wp14">
   <w:abstractNum w:abstractNumId="0" w15:restartNumberingAfterBreak="0">
-    <w:nsid w:val="0833490E"/>
+    <w:nsid w:val="065C2CFF"/>
     <w:multiLevelType w:val="hybridMultilevel"/>
-    <w:tmpl w:val="D3B8DE16"/>
-    <w:lvl w:ilvl="0" w:tplc="04090013">
-      <w:start w:val="1"/>
-      <w:numFmt w:val="upperRoman"/>
-      <w:lvlText w:val="%1."/>
-      <w:lvlJc w:val="right"/>
-      <w:pPr>
-        <w:ind w:left="720" w:hanging="360"/>
-      </w:pPr>
-    </w:lvl>
-    <w:lvl w:ilvl="1" w:tplc="04090019">
-      <w:start w:val="1"/>
-      <w:numFmt w:val="lowerLetter"/>
-      <w:lvlText w:val="%2."/>
-      <w:lvlJc w:val="left"/>
-      <w:pPr>
-        <w:ind w:left="1440" w:hanging="360"/>
-      </w:pPr>
-    </w:lvl>
-    <w:lvl w:ilvl="2" w:tplc="0409001B" w:tentative="1">
-      <w:start w:val="1"/>
-      <w:numFmt w:val="lowerRoman"/>
-      <w:lvlText w:val="%3."/>
-      <w:lvlJc w:val="right"/>
-      <w:pPr>
-        <w:ind w:left="2160" w:hanging="180"/>
-      </w:pPr>
-    </w:lvl>
-    <w:lvl w:ilvl="3" w:tplc="0409000F" w:tentative="1">
-      <w:start w:val="1"/>
-      <w:numFmt w:val="decimal"/>
-      <w:lvlText w:val="%4."/>
-      <w:lvlJc w:val="left"/>
-      <w:pPr>
-        <w:ind w:left="2880" w:hanging="360"/>
-      </w:pPr>
-    </w:lvl>
-    <w:lvl w:ilvl="4" w:tplc="04090019" w:tentative="1">
-      <w:start w:val="1"/>
-      <w:numFmt w:val="lowerLetter"/>
-      <w:lvlText w:val="%5."/>
-      <w:lvlJc w:val="left"/>
-      <w:pPr>
-        <w:ind w:left="3600" w:hanging="360"/>
-      </w:pPr>
-    </w:lvl>
-    <w:lvl w:ilvl="5" w:tplc="0409001B" w:tentative="1">
-      <w:start w:val="1"/>
-      <w:numFmt w:val="lowerRoman"/>
-      <w:lvlText w:val="%6."/>
-      <w:lvlJc w:val="right"/>
-      <w:pPr>
-        <w:ind w:left="4320" w:hanging="180"/>
-      </w:pPr>
-    </w:lvl>
-    <w:lvl w:ilvl="6" w:tplc="0409000F" w:tentative="1">
-      <w:start w:val="1"/>
-      <w:numFmt w:val="decimal"/>
-      <w:lvlText w:val="%7."/>
-      <w:lvlJc w:val="left"/>
-      <w:pPr>
-        <w:ind w:left="5040" w:hanging="360"/>
-      </w:pPr>
-    </w:lvl>
-    <w:lvl w:ilvl="7" w:tplc="04090019" w:tentative="1">
-      <w:start w:val="1"/>
-      <w:numFmt w:val="lowerLetter"/>
-      <w:lvlText w:val="%8."/>
-      <w:lvlJc w:val="left"/>
-      <w:pPr>
-        <w:ind w:left="5760" w:hanging="360"/>
-      </w:pPr>
-    </w:lvl>
-    <w:lvl w:ilvl="8" w:tplc="0409001B" w:tentative="1">
-      <w:start w:val="1"/>
-      <w:numFmt w:val="lowerRoman"/>
-      <w:lvlText w:val="%9."/>
-      <w:lvlJc w:val="right"/>
-      <w:pPr>
-        <w:ind w:left="6480" w:hanging="180"/>
-      </w:pPr>
-    </w:lvl>
-  </w:abstractNum>
-  <w:abstractNum w:abstractNumId="1" w15:restartNumberingAfterBreak="0">
-    <w:nsid w:val="10B23D9E"/>
-    <w:multiLevelType w:val="hybridMultilevel"/>
-    <w:tmpl w:val="4C68A3DC"/>
+    <w:tmpl w:val="D578ECA8"/>
     <w:lvl w:ilvl="0" w:tplc="04090001">
       <w:start w:val="1"/>
       <w:numFmt w:val="bullet"/>
       <w:lvlText w:val=""/>
       <w:lvlJc w:val="left"/>
       <w:pPr>
-        <w:ind w:left="720" w:hanging="360"/>
+        <w:ind w:left="360" w:hanging="360"/>
       </w:pPr>
       <w:rPr>
         <w:rFonts w:ascii="Symbol" w:hAnsi="Symbol" w:hint="default"/>
@@ -2076,6 +2870,205 @@
       <w:lvlText w:val="o"/>
       <w:lvlJc w:val="left"/>
       <w:pPr>
+        <w:ind w:left="1080" w:hanging="360"/>
+      </w:pPr>
+      <w:rPr>
+        <w:rFonts w:ascii="Courier New" w:hAnsi="Courier New" w:cs="Courier New" w:hint="default"/>
+      </w:rPr>
+    </w:lvl>
+    <w:lvl w:ilvl="2" w:tplc="04090005">
+      <w:start w:val="1"/>
+      <w:numFmt w:val="bullet"/>
+      <w:lvlText w:val=""/>
+      <w:lvlJc w:val="left"/>
+      <w:pPr>
+        <w:ind w:left="1800" w:hanging="360"/>
+      </w:pPr>
+      <w:rPr>
+        <w:rFonts w:ascii="Wingdings" w:hAnsi="Wingdings" w:hint="default"/>
+      </w:rPr>
+    </w:lvl>
+    <w:lvl w:ilvl="3" w:tplc="04090001">
+      <w:start w:val="1"/>
+      <w:numFmt w:val="bullet"/>
+      <w:lvlText w:val=""/>
+      <w:lvlJc w:val="left"/>
+      <w:pPr>
+        <w:ind w:left="2520" w:hanging="360"/>
+      </w:pPr>
+      <w:rPr>
+        <w:rFonts w:ascii="Symbol" w:hAnsi="Symbol" w:hint="default"/>
+      </w:rPr>
+    </w:lvl>
+    <w:lvl w:ilvl="4" w:tplc="04090003" w:tentative="1">
+      <w:start w:val="1"/>
+      <w:numFmt w:val="bullet"/>
+      <w:lvlText w:val="o"/>
+      <w:lvlJc w:val="left"/>
+      <w:pPr>
+        <w:ind w:left="3240" w:hanging="360"/>
+      </w:pPr>
+      <w:rPr>
+        <w:rFonts w:ascii="Courier New" w:hAnsi="Courier New" w:cs="Courier New" w:hint="default"/>
+      </w:rPr>
+    </w:lvl>
+    <w:lvl w:ilvl="5" w:tplc="04090005" w:tentative="1">
+      <w:start w:val="1"/>
+      <w:numFmt w:val="bullet"/>
+      <w:lvlText w:val=""/>
+      <w:lvlJc w:val="left"/>
+      <w:pPr>
+        <w:ind w:left="3960" w:hanging="360"/>
+      </w:pPr>
+      <w:rPr>
+        <w:rFonts w:ascii="Wingdings" w:hAnsi="Wingdings" w:hint="default"/>
+      </w:rPr>
+    </w:lvl>
+    <w:lvl w:ilvl="6" w:tplc="04090001" w:tentative="1">
+      <w:start w:val="1"/>
+      <w:numFmt w:val="bullet"/>
+      <w:lvlText w:val=""/>
+      <w:lvlJc w:val="left"/>
+      <w:pPr>
+        <w:ind w:left="4680" w:hanging="360"/>
+      </w:pPr>
+      <w:rPr>
+        <w:rFonts w:ascii="Symbol" w:hAnsi="Symbol" w:hint="default"/>
+      </w:rPr>
+    </w:lvl>
+    <w:lvl w:ilvl="7" w:tplc="04090003" w:tentative="1">
+      <w:start w:val="1"/>
+      <w:numFmt w:val="bullet"/>
+      <w:lvlText w:val="o"/>
+      <w:lvlJc w:val="left"/>
+      <w:pPr>
+        <w:ind w:left="5400" w:hanging="360"/>
+      </w:pPr>
+      <w:rPr>
+        <w:rFonts w:ascii="Courier New" w:hAnsi="Courier New" w:cs="Courier New" w:hint="default"/>
+      </w:rPr>
+    </w:lvl>
+    <w:lvl w:ilvl="8" w:tplc="04090005" w:tentative="1">
+      <w:start w:val="1"/>
+      <w:numFmt w:val="bullet"/>
+      <w:lvlText w:val=""/>
+      <w:lvlJc w:val="left"/>
+      <w:pPr>
+        <w:ind w:left="6120" w:hanging="360"/>
+      </w:pPr>
+      <w:rPr>
+        <w:rFonts w:ascii="Wingdings" w:hAnsi="Wingdings" w:hint="default"/>
+      </w:rPr>
+    </w:lvl>
+  </w:abstractNum>
+  <w:abstractNum w:abstractNumId="1" w15:restartNumberingAfterBreak="0">
+    <w:nsid w:val="0833490E"/>
+    <w:multiLevelType w:val="hybridMultilevel"/>
+    <w:tmpl w:val="D3B8DE16"/>
+    <w:lvl w:ilvl="0" w:tplc="04090013">
+      <w:start w:val="1"/>
+      <w:numFmt w:val="upperRoman"/>
+      <w:lvlText w:val="%1."/>
+      <w:lvlJc w:val="right"/>
+      <w:pPr>
+        <w:ind w:left="720" w:hanging="360"/>
+      </w:pPr>
+    </w:lvl>
+    <w:lvl w:ilvl="1" w:tplc="04090019">
+      <w:start w:val="1"/>
+      <w:numFmt w:val="lowerLetter"/>
+      <w:lvlText w:val="%2."/>
+      <w:lvlJc w:val="left"/>
+      <w:pPr>
+        <w:ind w:left="1440" w:hanging="360"/>
+      </w:pPr>
+    </w:lvl>
+    <w:lvl w:ilvl="2" w:tplc="0409001B" w:tentative="1">
+      <w:start w:val="1"/>
+      <w:numFmt w:val="lowerRoman"/>
+      <w:lvlText w:val="%3."/>
+      <w:lvlJc w:val="right"/>
+      <w:pPr>
+        <w:ind w:left="2160" w:hanging="180"/>
+      </w:pPr>
+    </w:lvl>
+    <w:lvl w:ilvl="3" w:tplc="0409000F" w:tentative="1">
+      <w:start w:val="1"/>
+      <w:numFmt w:val="decimal"/>
+      <w:lvlText w:val="%4."/>
+      <w:lvlJc w:val="left"/>
+      <w:pPr>
+        <w:ind w:left="2880" w:hanging="360"/>
+      </w:pPr>
+    </w:lvl>
+    <w:lvl w:ilvl="4" w:tplc="04090019" w:tentative="1">
+      <w:start w:val="1"/>
+      <w:numFmt w:val="lowerLetter"/>
+      <w:lvlText w:val="%5."/>
+      <w:lvlJc w:val="left"/>
+      <w:pPr>
+        <w:ind w:left="3600" w:hanging="360"/>
+      </w:pPr>
+    </w:lvl>
+    <w:lvl w:ilvl="5" w:tplc="0409001B" w:tentative="1">
+      <w:start w:val="1"/>
+      <w:numFmt w:val="lowerRoman"/>
+      <w:lvlText w:val="%6."/>
+      <w:lvlJc w:val="right"/>
+      <w:pPr>
+        <w:ind w:left="4320" w:hanging="180"/>
+      </w:pPr>
+    </w:lvl>
+    <w:lvl w:ilvl="6" w:tplc="0409000F" w:tentative="1">
+      <w:start w:val="1"/>
+      <w:numFmt w:val="decimal"/>
+      <w:lvlText w:val="%7."/>
+      <w:lvlJc w:val="left"/>
+      <w:pPr>
+        <w:ind w:left="5040" w:hanging="360"/>
+      </w:pPr>
+    </w:lvl>
+    <w:lvl w:ilvl="7" w:tplc="04090019" w:tentative="1">
+      <w:start w:val="1"/>
+      <w:numFmt w:val="lowerLetter"/>
+      <w:lvlText w:val="%8."/>
+      <w:lvlJc w:val="left"/>
+      <w:pPr>
+        <w:ind w:left="5760" w:hanging="360"/>
+      </w:pPr>
+    </w:lvl>
+    <w:lvl w:ilvl="8" w:tplc="0409001B" w:tentative="1">
+      <w:start w:val="1"/>
+      <w:numFmt w:val="lowerRoman"/>
+      <w:lvlText w:val="%9."/>
+      <w:lvlJc w:val="right"/>
+      <w:pPr>
+        <w:ind w:left="6480" w:hanging="180"/>
+      </w:pPr>
+    </w:lvl>
+  </w:abstractNum>
+  <w:abstractNum w:abstractNumId="2" w15:restartNumberingAfterBreak="0">
+    <w:nsid w:val="10B23D9E"/>
+    <w:multiLevelType w:val="hybridMultilevel"/>
+    <w:tmpl w:val="4C68A3DC"/>
+    <w:lvl w:ilvl="0" w:tplc="04090001">
+      <w:start w:val="1"/>
+      <w:numFmt w:val="bullet"/>
+      <w:lvlText w:val=""/>
+      <w:lvlJc w:val="left"/>
+      <w:pPr>
+        <w:ind w:left="720" w:hanging="360"/>
+      </w:pPr>
+      <w:rPr>
+        <w:rFonts w:ascii="Symbol" w:hAnsi="Symbol" w:hint="default"/>
+      </w:rPr>
+    </w:lvl>
+    <w:lvl w:ilvl="1" w:tplc="04090003">
+      <w:start w:val="1"/>
+      <w:numFmt w:val="bullet"/>
+      <w:lvlText w:val="o"/>
+      <w:lvlJc w:val="left"/>
+      <w:pPr>
         <w:ind w:left="1440" w:hanging="360"/>
       </w:pPr>
       <w:rPr>
@@ -2168,10 +3161,13 @@
     </w:lvl>
   </w:abstractNum>
   <w:num w:numId="1">
-    <w:abstractNumId w:val="0"/>
+    <w:abstractNumId w:val="1"/>
   </w:num>
   <w:num w:numId="2">
-    <w:abstractNumId w:val="1"/>
+    <w:abstractNumId w:val="2"/>
+  </w:num>
+  <w:num w:numId="3">
+    <w:abstractNumId w:val="0"/>
   </w:num>
 </w:numbering>
 </file>
@@ -2816,642 +3812,6 @@
 </w:styles>
 </file>
 
-<file path=word/glossary/document.xml><?xml version="1.0" encoding="utf-8"?>
-<w:glossaryDocument xmlns:wpc="http://schemas.microsoft.com/office/word/2010/wordprocessingCanvas" xmlns:mc="http://schemas.openxmlformats.org/markup-compatibility/2006" xmlns:o="urn:schemas-microsoft-com:office:office" xmlns:r="http://schemas.openxmlformats.org/officeDocument/2006/relationships" xmlns:m="http://schemas.openxmlformats.org/officeDocument/2006/math" xmlns:v="urn:schemas-microsoft-com:vml" xmlns:wp14="http://schemas.microsoft.com/office/word/2010/wordprocessingDrawing" xmlns:wp="http://schemas.openxmlformats.org/drawingml/2006/wordprocessingDrawing" xmlns:w10="urn:schemas-microsoft-com:office:word" xmlns:w="http://schemas.openxmlformats.org/wordprocessingml/2006/main" xmlns:w14="http://schemas.microsoft.com/office/word/2010/wordml" xmlns:w15="http://schemas.microsoft.com/office/word/2012/wordml" xmlns:wpg="http://schemas.microsoft.com/office/word/2010/wordprocessingGroup" xmlns:wpi="http://schemas.microsoft.com/office/word/2010/wordprocessingInk" xmlns:wne="http://schemas.microsoft.com/office/word/2006/wordml" xmlns:wps="http://schemas.microsoft.com/office/word/2010/wordprocessingShape" mc:Ignorable="w14 w15 wp14">
-  <w:docParts>
-    <w:docPart>
-      <w:docPartPr>
-        <w:name w:val="EFA57714F5434ACC999E7B6B8D746925"/>
-        <w:category>
-          <w:name w:val="General"/>
-          <w:gallery w:val="placeholder"/>
-        </w:category>
-        <w:types>
-          <w:type w:val="bbPlcHdr"/>
-        </w:types>
-        <w:behaviors>
-          <w:behavior w:val="content"/>
-        </w:behaviors>
-        <w:guid w:val="{A223754C-2A8D-4C91-B7D4-5CF773E5BFB6}"/>
-      </w:docPartPr>
-      <w:docPartBody>
-        <w:p>
-          <w:pPr>
-            <w:pStyle w:val="EFA57714F5434ACC999E7B6B8D746925"/>
-          </w:pPr>
-          <w:r>
-            <w:t>Type chapter title (level 1)</w:t>
-          </w:r>
-        </w:p>
-      </w:docPartBody>
-    </w:docPart>
-    <w:docPart>
-      <w:docPartPr>
-        <w:name w:val="8FD6B3C211A840B2BBC29EE2CB089A17"/>
-        <w:category>
-          <w:name w:val="General"/>
-          <w:gallery w:val="placeholder"/>
-        </w:category>
-        <w:types>
-          <w:type w:val="bbPlcHdr"/>
-        </w:types>
-        <w:behaviors>
-          <w:behavior w:val="content"/>
-        </w:behaviors>
-        <w:guid w:val="{6D953C2E-6422-45B2-B950-4AB05625D975}"/>
-      </w:docPartPr>
-      <w:docPartBody>
-        <w:p>
-          <w:pPr>
-            <w:pStyle w:val="8FD6B3C211A840B2BBC29EE2CB089A17"/>
-          </w:pPr>
-          <w:r>
-            <w:t>Type chapter title (level 2)</w:t>
-          </w:r>
-        </w:p>
-      </w:docPartBody>
-    </w:docPart>
-  </w:docParts>
-</w:glossaryDocument>
-</file>
-
-<file path=word/glossary/fontTable.xml><?xml version="1.0" encoding="utf-8"?>
-<w:fonts xmlns:mc="http://schemas.openxmlformats.org/markup-compatibility/2006" xmlns:r="http://schemas.openxmlformats.org/officeDocument/2006/relationships" xmlns:w="http://schemas.openxmlformats.org/wordprocessingml/2006/main" xmlns:w14="http://schemas.microsoft.com/office/word/2010/wordml" xmlns:w15="http://schemas.microsoft.com/office/word/2012/wordml" mc:Ignorable="w14 w15">
-  <w:font w:name="Symbol">
-    <w:panose1 w:val="05050102010706020507"/>
-    <w:charset w:val="02"/>
-    <w:family w:val="roman"/>
-    <w:pitch w:val="variable"/>
-    <w:sig w:usb0="00000000" w:usb1="10000000" w:usb2="00000000" w:usb3="00000000" w:csb0="80000000" w:csb1="00000000"/>
-  </w:font>
-  <w:font w:name="Times New Roman">
-    <w:panose1 w:val="02020603050405020304"/>
-    <w:charset w:val="00"/>
-    <w:family w:val="roman"/>
-    <w:pitch w:val="variable"/>
-    <w:sig w:usb0="E0002EFF" w:usb1="C0007843" w:usb2="00000009" w:usb3="00000000" w:csb0="000001FF" w:csb1="00000000"/>
-  </w:font>
-  <w:font w:name="Courier New">
-    <w:panose1 w:val="02070309020205020404"/>
-    <w:charset w:val="00"/>
-    <w:family w:val="modern"/>
-    <w:pitch w:val="fixed"/>
-    <w:sig w:usb0="E0002AFF" w:usb1="C0007843" w:usb2="00000009" w:usb3="00000000" w:csb0="000001FF" w:csb1="00000000"/>
-  </w:font>
-  <w:font w:name="Wingdings">
-    <w:panose1 w:val="05000000000000000000"/>
-    <w:charset w:val="02"/>
-    <w:family w:val="auto"/>
-    <w:pitch w:val="variable"/>
-    <w:sig w:usb0="00000000" w:usb1="10000000" w:usb2="00000000" w:usb3="00000000" w:csb0="80000000" w:csb1="00000000"/>
-  </w:font>
-  <w:font w:name="Calibri">
-    <w:panose1 w:val="020F0502020204030204"/>
-    <w:charset w:val="00"/>
-    <w:family w:val="swiss"/>
-    <w:pitch w:val="variable"/>
-    <w:sig w:usb0="E00002FF" w:usb1="4000ACFF" w:usb2="00000001" w:usb3="00000000" w:csb0="0000019F" w:csb1="00000000"/>
-  </w:font>
-  <w:font w:name="PMingLiU">
-    <w:altName w:val="新細明體"/>
-    <w:panose1 w:val="02020500000000000000"/>
-    <w:charset w:val="88"/>
-    <w:family w:val="roman"/>
-    <w:pitch w:val="variable"/>
-    <w:sig w:usb0="A00002FF" w:usb1="28CFFCFA" w:usb2="00000016" w:usb3="00000000" w:csb0="00100001" w:csb1="00000000"/>
-  </w:font>
-  <w:font w:name="Cambria">
-    <w:panose1 w:val="02040503050406030204"/>
-    <w:charset w:val="00"/>
-    <w:family w:val="roman"/>
-    <w:pitch w:val="variable"/>
-    <w:sig w:usb0="E00002FF" w:usb1="400004FF" w:usb2="00000000" w:usb3="00000000" w:csb0="0000019F" w:csb1="00000000"/>
-  </w:font>
-  <w:font w:name="Tahoma">
-    <w:panose1 w:val="020B0604030504040204"/>
-    <w:charset w:val="00"/>
-    <w:family w:val="swiss"/>
-    <w:pitch w:val="variable"/>
-    <w:sig w:usb0="E1002EFF" w:usb1="C000605B" w:usb2="00000029" w:usb3="00000000" w:csb0="000101FF" w:csb1="00000000"/>
-  </w:font>
-  <w:font w:name="Consolas">
-    <w:panose1 w:val="020B0609020204030204"/>
-    <w:charset w:val="00"/>
-    <w:family w:val="modern"/>
-    <w:pitch w:val="fixed"/>
-    <w:sig w:usb0="E10002FF" w:usb1="4000FCFF" w:usb2="00000009" w:usb3="00000000" w:csb0="0000019F" w:csb1="00000000"/>
-  </w:font>
-  <w:font w:name="Calibri Light">
-    <w:panose1 w:val="020F0302020204030204"/>
-    <w:charset w:val="00"/>
-    <w:family w:val="swiss"/>
-    <w:pitch w:val="variable"/>
-    <w:sig w:usb0="A00002EF" w:usb1="4000207B" w:usb2="00000000" w:usb3="00000000" w:csb0="0000019F" w:csb1="00000000"/>
-  </w:font>
-</w:fonts>
-</file>
-
-<file path=word/glossary/settings.xml><?xml version="1.0" encoding="utf-8"?>
-<w:settings xmlns:mc="http://schemas.openxmlformats.org/markup-compatibility/2006" xmlns:o="urn:schemas-microsoft-com:office:office" xmlns:r="http://schemas.openxmlformats.org/officeDocument/2006/relationships" xmlns:m="http://schemas.openxmlformats.org/officeDocument/2006/math" xmlns:v="urn:schemas-microsoft-com:vml" xmlns:w10="urn:schemas-microsoft-com:office:word" xmlns:w="http://schemas.openxmlformats.org/wordprocessingml/2006/main" xmlns:w14="http://schemas.microsoft.com/office/word/2010/wordml" xmlns:w15="http://schemas.microsoft.com/office/word/2012/wordml" xmlns:sl="http://schemas.openxmlformats.org/schemaLibrary/2006/main" mc:Ignorable="w14 w15">
-  <w:view w:val="normal"/>
-  <w:defaultTabStop w:val="720"/>
-  <w:characterSpacingControl w:val="doNotCompress"/>
-  <w:compat>
-    <w:useFELayout/>
-    <w:compatSetting w:name="compatibilityMode" w:uri="http://schemas.microsoft.com/office/word" w:val="15"/>
-    <w:compatSetting w:name="overrideTableStyleFontSizeAndJustification" w:uri="http://schemas.microsoft.com/office/word" w:val="1"/>
-    <w:compatSetting w:name="enableOpenTypeFeatures" w:uri="http://schemas.microsoft.com/office/word" w:val="1"/>
-    <w:compatSetting w:name="doNotFlipMirrorIndents" w:uri="http://schemas.microsoft.com/office/word" w:val="1"/>
-    <w:compatSetting w:name="differentiateMultirowTableHeaders" w:uri="http://schemas.microsoft.com/office/word" w:val="1"/>
-  </w:compat>
-  <w:rsids>
-    <w:rsidRoot w:val="00687E69"/>
-    <w:rsid w:val="003634B1"/>
-    <w:rsid w:val="0049525B"/>
-    <w:rsid w:val="00607CE2"/>
-    <w:rsid w:val="00687E69"/>
-    <w:rsid w:val="007332DF"/>
-    <w:rsid w:val="0092128C"/>
-    <w:rsid w:val="00DF12EA"/>
-    <w:rsid w:val="00E45038"/>
-    <w:rsid w:val="00FC1717"/>
-  </w:rsids>
-  <m:mathPr>
-    <m:mathFont m:val="Cambria Math"/>
-    <m:brkBin m:val="before"/>
-    <m:brkBinSub m:val="--"/>
-    <m:smallFrac m:val="0"/>
-    <m:dispDef/>
-    <m:lMargin m:val="0"/>
-    <m:rMargin m:val="0"/>
-    <m:defJc m:val="centerGroup"/>
-    <m:wrapIndent m:val="1440"/>
-    <m:intLim m:val="subSup"/>
-    <m:naryLim m:val="undOvr"/>
-  </m:mathPr>
-  <w:themeFontLang w:val="en-US"/>
-  <w:clrSchemeMapping w:bg1="light1" w:t1="dark1" w:bg2="light2" w:t2="dark2" w:accent1="accent1" w:accent2="accent2" w:accent3="accent3" w:accent4="accent4" w:accent5="accent5" w:accent6="accent6" w:hyperlink="hyperlink" w:followedHyperlink="followedHyperlink"/>
-  <w:decimalSymbol w:val="."/>
-  <w:listSeparator w:val=","/>
-  <w15:chartTrackingRefBased/>
-</w:settings>
-</file>
-
-<file path=word/glossary/styles.xml><?xml version="1.0" encoding="utf-8"?>
-<w:styles xmlns:mc="http://schemas.openxmlformats.org/markup-compatibility/2006" xmlns:r="http://schemas.openxmlformats.org/officeDocument/2006/relationships" xmlns:w="http://schemas.openxmlformats.org/wordprocessingml/2006/main" xmlns:w14="http://schemas.microsoft.com/office/word/2010/wordml" xmlns:w15="http://schemas.microsoft.com/office/word/2012/wordml" mc:Ignorable="w14 w15">
-  <w:docDefaults>
-    <w:rPrDefault>
-      <w:rPr>
-        <w:rFonts w:asciiTheme="minorHAnsi" w:eastAsiaTheme="minorEastAsia" w:hAnsiTheme="minorHAnsi" w:cstheme="minorBidi"/>
-        <w:sz w:val="22"/>
-        <w:szCs w:val="22"/>
-        <w:lang w:val="en-US" w:eastAsia="en-US" w:bidi="ar-SA"/>
-      </w:rPr>
-    </w:rPrDefault>
-    <w:pPrDefault>
-      <w:pPr>
-        <w:spacing w:after="160" w:line="259" w:lineRule="auto"/>
-      </w:pPr>
-    </w:pPrDefault>
-  </w:docDefaults>
-  <w:latentStyles w:defLockedState="0" w:defUIPriority="99" w:defSemiHidden="0" w:defUnhideWhenUsed="0" w:defQFormat="0" w:count="371">
-    <w:lsdException w:name="Normal" w:uiPriority="0" w:qFormat="1"/>
-    <w:lsdException w:name="heading 1" w:uiPriority="9" w:qFormat="1"/>
-    <w:lsdException w:name="heading 2" w:semiHidden="1" w:uiPriority="9" w:unhideWhenUsed="1" w:qFormat="1"/>
-    <w:lsdException w:name="heading 3" w:semiHidden="1" w:uiPriority="9" w:unhideWhenUsed="1" w:qFormat="1"/>
-    <w:lsdException w:name="heading 4" w:semiHidden="1" w:uiPriority="9" w:unhideWhenUsed="1" w:qFormat="1"/>
-    <w:lsdException w:name="heading 5" w:semiHidden="1" w:uiPriority="9" w:unhideWhenUsed="1" w:qFormat="1"/>
-    <w:lsdException w:name="heading 6" w:semiHidden="1" w:uiPriority="9" w:unhideWhenUsed="1" w:qFormat="1"/>
-    <w:lsdException w:name="heading 7" w:semiHidden="1" w:uiPriority="9" w:unhideWhenUsed="1" w:qFormat="1"/>
-    <w:lsdException w:name="heading 8" w:semiHidden="1" w:uiPriority="9" w:unhideWhenUsed="1" w:qFormat="1"/>
-    <w:lsdException w:name="heading 9" w:semiHidden="1" w:uiPriority="9" w:unhideWhenUsed="1" w:qFormat="1"/>
-    <w:lsdException w:name="index 1" w:semiHidden="1" w:unhideWhenUsed="1"/>
-    <w:lsdException w:name="index 2" w:semiHidden="1" w:unhideWhenUsed="1"/>
-    <w:lsdException w:name="index 3" w:semiHidden="1" w:unhideWhenUsed="1"/>
-    <w:lsdException w:name="index 4" w:semiHidden="1" w:unhideWhenUsed="1"/>
-    <w:lsdException w:name="index 5" w:semiHidden="1" w:unhideWhenUsed="1"/>
-    <w:lsdException w:name="index 6" w:semiHidden="1" w:unhideWhenUsed="1"/>
-    <w:lsdException w:name="index 7" w:semiHidden="1" w:unhideWhenUsed="1"/>
-    <w:lsdException w:name="index 8" w:semiHidden="1" w:unhideWhenUsed="1"/>
-    <w:lsdException w:name="index 9" w:semiHidden="1" w:unhideWhenUsed="1"/>
-    <w:lsdException w:name="toc 1" w:semiHidden="1" w:uiPriority="39" w:unhideWhenUsed="1"/>
-    <w:lsdException w:name="toc 2" w:semiHidden="1" w:uiPriority="39" w:unhideWhenUsed="1"/>
-    <w:lsdException w:name="toc 3" w:semiHidden="1" w:uiPriority="39" w:unhideWhenUsed="1"/>
-    <w:lsdException w:name="toc 4" w:semiHidden="1" w:uiPriority="39" w:unhideWhenUsed="1"/>
-    <w:lsdException w:name="toc 5" w:semiHidden="1" w:uiPriority="39" w:unhideWhenUsed="1"/>
-    <w:lsdException w:name="toc 6" w:semiHidden="1" w:uiPriority="39" w:unhideWhenUsed="1"/>
-    <w:lsdException w:name="toc 7" w:semiHidden="1" w:uiPriority="39" w:unhideWhenUsed="1"/>
-    <w:lsdException w:name="toc 8" w:semiHidden="1" w:uiPriority="39" w:unhideWhenUsed="1"/>
-    <w:lsdException w:name="toc 9" w:semiHidden="1" w:uiPriority="39" w:unhideWhenUsed="1"/>
-    <w:lsdException w:name="Normal Indent" w:semiHidden="1" w:unhideWhenUsed="1"/>
-    <w:lsdException w:name="footnote text" w:semiHidden="1" w:unhideWhenUsed="1"/>
-    <w:lsdException w:name="annotation text" w:semiHidden="1" w:unhideWhenUsed="1"/>
-    <w:lsdException w:name="header" w:semiHidden="1" w:unhideWhenUsed="1"/>
-    <w:lsdException w:name="footer" w:semiHidden="1" w:unhideWhenUsed="1"/>
-    <w:lsdException w:name="index heading" w:semiHidden="1" w:unhideWhenUsed="1"/>
-    <w:lsdException w:name="caption" w:semiHidden="1" w:uiPriority="35" w:unhideWhenUsed="1" w:qFormat="1"/>
-    <w:lsdException w:name="table of figures" w:semiHidden="1" w:unhideWhenUsed="1"/>
-    <w:lsdException w:name="envelope address" w:semiHidden="1" w:unhideWhenUsed="1"/>
-    <w:lsdException w:name="envelope return" w:semiHidden="1" w:unhideWhenUsed="1"/>
-    <w:lsdException w:name="footnote reference" w:semiHidden="1" w:unhideWhenUsed="1"/>
-    <w:lsdException w:name="annotation reference" w:semiHidden="1" w:unhideWhenUsed="1"/>
-    <w:lsdException w:name="line number" w:semiHidden="1" w:unhideWhenUsed="1"/>
-    <w:lsdException w:name="page number" w:semiHidden="1" w:unhideWhenUsed="1"/>
-    <w:lsdException w:name="endnote reference" w:semiHidden="1" w:unhideWhenUsed="1"/>
-    <w:lsdException w:name="endnote text" w:semiHidden="1" w:unhideWhenUsed="1"/>
-    <w:lsdException w:name="table of authorities" w:semiHidden="1" w:unhideWhenUsed="1"/>
-    <w:lsdException w:name="macro" w:semiHidden="1" w:unhideWhenUsed="1"/>
-    <w:lsdException w:name="toa heading" w:semiHidden="1" w:unhideWhenUsed="1"/>
-    <w:lsdException w:name="List" w:semiHidden="1" w:unhideWhenUsed="1"/>
-    <w:lsdException w:name="List Bullet" w:semiHidden="1" w:unhideWhenUsed="1"/>
-    <w:lsdException w:name="List Number" w:semiHidden="1" w:unhideWhenUsed="1"/>
-    <w:lsdException w:name="List 2" w:semiHidden="1" w:unhideWhenUsed="1"/>
-    <w:lsdException w:name="List 3" w:semiHidden="1" w:unhideWhenUsed="1"/>
-    <w:lsdException w:name="List 4" w:semiHidden="1" w:unhideWhenUsed="1"/>
-    <w:lsdException w:name="List 5" w:semiHidden="1" w:unhideWhenUsed="1"/>
-    <w:lsdException w:name="List Bullet 2" w:semiHidden="1" w:unhideWhenUsed="1"/>
-    <w:lsdException w:name="List Bullet 3" w:semiHidden="1" w:unhideWhenUsed="1"/>
-    <w:lsdException w:name="List Bullet 4" w:semiHidden="1" w:unhideWhenUsed="1"/>
-    <w:lsdException w:name="List Bullet 5" w:semiHidden="1" w:unhideWhenUsed="1"/>
-    <w:lsdException w:name="List Number 2" w:semiHidden="1" w:unhideWhenUsed="1"/>
-    <w:lsdException w:name="List Number 3" w:semiHidden="1" w:unhideWhenUsed="1"/>
-    <w:lsdException w:name="List Number 4" w:semiHidden="1" w:unhideWhenUsed="1"/>
-    <w:lsdException w:name="List Number 5" w:semiHidden="1" w:unhideWhenUsed="1"/>
-    <w:lsdException w:name="Title" w:uiPriority="10" w:qFormat="1"/>
-    <w:lsdException w:name="Closing" w:semiHidden="1" w:unhideWhenUsed="1"/>
-    <w:lsdException w:name="Signature" w:semiHidden="1" w:unhideWhenUsed="1"/>
-    <w:lsdException w:name="Default Paragraph Font" w:semiHidden="1" w:uiPriority="1" w:unhideWhenUsed="1"/>
-    <w:lsdException w:name="Body Text" w:semiHidden="1" w:unhideWhenUsed="1"/>
-    <w:lsdException w:name="Body Text Indent" w:semiHidden="1" w:unhideWhenUsed="1"/>
-    <w:lsdException w:name="List Continue" w:semiHidden="1" w:unhideWhenUsed="1"/>
-    <w:lsdException w:name="List Continue 2" w:semiHidden="1" w:unhideWhenUsed="1"/>
-    <w:lsdException w:name="List Continue 3" w:semiHidden="1" w:unhideWhenUsed="1"/>
-    <w:lsdException w:name="List Continue 4" w:semiHidden="1" w:unhideWhenUsed="1"/>
-    <w:lsdException w:name="List Continue 5" w:semiHidden="1" w:unhideWhenUsed="1"/>
-    <w:lsdException w:name="Message Header" w:semiHidden="1" w:unhideWhenUsed="1"/>
-    <w:lsdException w:name="Subtitle" w:uiPriority="11" w:qFormat="1"/>
-    <w:lsdException w:name="Salutation" w:semiHidden="1" w:unhideWhenUsed="1"/>
-    <w:lsdException w:name="Date" w:semiHidden="1" w:unhideWhenUsed="1"/>
-    <w:lsdException w:name="Body Text First Indent" w:semiHidden="1" w:unhideWhenUsed="1"/>
-    <w:lsdException w:name="Body Text First Indent 2" w:semiHidden="1" w:unhideWhenUsed="1"/>
-    <w:lsdException w:name="Note Heading" w:semiHidden="1" w:unhideWhenUsed="1"/>
-    <w:lsdException w:name="Body Text 2" w:semiHidden="1" w:unhideWhenUsed="1"/>
-    <w:lsdException w:name="Body Text 3" w:semiHidden="1" w:unhideWhenUsed="1"/>
-    <w:lsdException w:name="Body Text Indent 2" w:semiHidden="1" w:unhideWhenUsed="1"/>
-    <w:lsdException w:name="Body Text Indent 3" w:semiHidden="1" w:unhideWhenUsed="1"/>
-    <w:lsdException w:name="Block Text" w:semiHidden="1" w:unhideWhenUsed="1"/>
-    <w:lsdException w:name="Hyperlink" w:semiHidden="1" w:unhideWhenUsed="1"/>
-    <w:lsdException w:name="FollowedHyperlink" w:semiHidden="1" w:unhideWhenUsed="1"/>
-    <w:lsdException w:name="Strong" w:uiPriority="22" w:qFormat="1"/>
-    <w:lsdException w:name="Emphasis" w:uiPriority="20" w:qFormat="1"/>
-    <w:lsdException w:name="Document Map" w:semiHidden="1" w:unhideWhenUsed="1"/>
-    <w:lsdException w:name="Plain Text" w:semiHidden="1" w:unhideWhenUsed="1"/>
-    <w:lsdException w:name="E-mail Signature" w:semiHidden="1" w:unhideWhenUsed="1"/>
-    <w:lsdException w:name="HTML Top of Form" w:semiHidden="1" w:unhideWhenUsed="1"/>
-    <w:lsdException w:name="HTML Bottom of Form" w:semiHidden="1" w:unhideWhenUsed="1"/>
-    <w:lsdException w:name="Normal (Web)" w:semiHidden="1" w:unhideWhenUsed="1"/>
-    <w:lsdException w:name="HTML Acronym" w:semiHidden="1" w:unhideWhenUsed="1"/>
-    <w:lsdException w:name="HTML Address" w:semiHidden="1" w:unhideWhenUsed="1"/>
-    <w:lsdException w:name="HTML Cite" w:semiHidden="1" w:unhideWhenUsed="1"/>
-    <w:lsdException w:name="HTML Code" w:semiHidden="1" w:unhideWhenUsed="1"/>
-    <w:lsdException w:name="HTML Definition" w:semiHidden="1" w:unhideWhenUsed="1"/>
-    <w:lsdException w:name="HTML Keyboard" w:semiHidden="1" w:unhideWhenUsed="1"/>
-    <w:lsdException w:name="HTML Preformatted" w:semiHidden="1" w:unhideWhenUsed="1"/>
-    <w:lsdException w:name="HTML Sample" w:semiHidden="1" w:unhideWhenUsed="1"/>
-    <w:lsdException w:name="HTML Typewriter" w:semiHidden="1" w:unhideWhenUsed="1"/>
-    <w:lsdException w:name="HTML Variable" w:semiHidden="1" w:unhideWhenUsed="1"/>
-    <w:lsdException w:name="Normal Table" w:semiHidden="1" w:unhideWhenUsed="1"/>
-    <w:lsdException w:name="annotation subject" w:semiHidden="1" w:unhideWhenUsed="1"/>
-    <w:lsdException w:name="No List" w:semiHidden="1" w:unhideWhenUsed="1"/>
-    <w:lsdException w:name="Outline List 1" w:semiHidden="1" w:unhideWhenUsed="1"/>
-    <w:lsdException w:name="Outline List 2" w:semiHidden="1" w:unhideWhenUsed="1"/>
-    <w:lsdException w:name="Outline List 3" w:semiHidden="1" w:unhideWhenUsed="1"/>
-    <w:lsdException w:name="Table Simple 1" w:semiHidden="1" w:unhideWhenUsed="1"/>
-    <w:lsdException w:name="Table Simple 2" w:semiHidden="1" w:unhideWhenUsed="1"/>
-    <w:lsdException w:name="Table Simple 3" w:semiHidden="1" w:unhideWhenUsed="1"/>
-    <w:lsdException w:name="Table Classic 1" w:semiHidden="1" w:unhideWhenUsed="1"/>
-    <w:lsdException w:name="Table Classic 2" w:semiHidden="1" w:unhideWhenUsed="1"/>
-    <w:lsdException w:name="Table Classic 3" w:semiHidden="1" w:unhideWhenUsed="1"/>
-    <w:lsdException w:name="Table Classic 4" w:semiHidden="1" w:unhideWhenUsed="1"/>
-    <w:lsdException w:name="Table Colorful 1" w:semiHidden="1" w:unhideWhenUsed="1"/>
-    <w:lsdException w:name="Table Colorful 2" w:semiHidden="1" w:unhideWhenUsed="1"/>
-    <w:lsdException w:name="Table Colorful 3" w:semiHidden="1" w:unhideWhenUsed="1"/>
-    <w:lsdException w:name="Table Columns 1" w:semiHidden="1" w:unhideWhenUsed="1"/>
-    <w:lsdException w:name="Table Columns 2" w:semiHidden="1" w:unhideWhenUsed="1"/>
-    <w:lsdException w:name="Table Columns 3" w:semiHidden="1" w:unhideWhenUsed="1"/>
-    <w:lsdException w:name="Table Columns 4" w:semiHidden="1" w:unhideWhenUsed="1"/>
-    <w:lsdException w:name="Table Columns 5" w:semiHidden="1" w:unhideWhenUsed="1"/>
-    <w:lsdException w:name="Table Grid 1" w:semiHidden="1" w:unhideWhenUsed="1"/>
-    <w:lsdException w:name="Table Grid 2" w:semiHidden="1" w:unhideWhenUsed="1"/>
-    <w:lsdException w:name="Table Grid 3" w:semiHidden="1" w:unhideWhenUsed="1"/>
-    <w:lsdException w:name="Table Grid 4" w:semiHidden="1" w:unhideWhenUsed="1"/>
-    <w:lsdException w:name="Table Grid 5" w:semiHidden="1" w:unhideWhenUsed="1"/>
-    <w:lsdException w:name="Table Grid 6" w:semiHidden="1" w:unhideWhenUsed="1"/>
-    <w:lsdException w:name="Table Grid 7" w:semiHidden="1" w:unhideWhenUsed="1"/>
-    <w:lsdException w:name="Table Grid 8" w:semiHidden="1" w:unhideWhenUsed="1"/>
-    <w:lsdException w:name="Table List 1" w:semiHidden="1" w:unhideWhenUsed="1"/>
-    <w:lsdException w:name="Table List 2" w:semiHidden="1" w:unhideWhenUsed="1"/>
-    <w:lsdException w:name="Table List 3" w:semiHidden="1" w:unhideWhenUsed="1"/>
-    <w:lsdException w:name="Table List 4" w:semiHidden="1" w:unhideWhenUsed="1"/>
-    <w:lsdException w:name="Table List 5" w:semiHidden="1" w:unhideWhenUsed="1"/>
-    <w:lsdException w:name="Table List 6" w:semiHidden="1" w:unhideWhenUsed="1"/>
-    <w:lsdException w:name="Table List 7" w:semiHidden="1" w:unhideWhenUsed="1"/>
-    <w:lsdException w:name="Table List 8" w:semiHidden="1" w:unhideWhenUsed="1"/>
-    <w:lsdException w:name="Table 3D effects 1" w:semiHidden="1" w:unhideWhenUsed="1"/>
-    <w:lsdException w:name="Table 3D effects 2" w:semiHidden="1" w:unhideWhenUsed="1"/>
-    <w:lsdException w:name="Table 3D effects 3" w:semiHidden="1" w:unhideWhenUsed="1"/>
-    <w:lsdException w:name="Table Contemporary" w:semiHidden="1" w:unhideWhenUsed="1"/>
-    <w:lsdException w:name="Table Elegant" w:semiHidden="1" w:unhideWhenUsed="1"/>
-    <w:lsdException w:name="Table Professional" w:semiHidden="1" w:unhideWhenUsed="1"/>
-    <w:lsdException w:name="Table Subtle 1" w:semiHidden="1" w:unhideWhenUsed="1"/>
-    <w:lsdException w:name="Table Subtle 2" w:semiHidden="1" w:unhideWhenUsed="1"/>
-    <w:lsdException w:name="Table Web 1" w:semiHidden="1" w:unhideWhenUsed="1"/>
-    <w:lsdException w:name="Table Web 2" w:semiHidden="1" w:unhideWhenUsed="1"/>
-    <w:lsdException w:name="Table Web 3" w:semiHidden="1" w:unhideWhenUsed="1"/>
-    <w:lsdException w:name="Balloon Text" w:semiHidden="1" w:unhideWhenUsed="1"/>
-    <w:lsdException w:name="Table Grid" w:uiPriority="39"/>
-    <w:lsdException w:name="Table Theme" w:semiHidden="1" w:unhideWhenUsed="1"/>
-    <w:lsdException w:name="Placeholder Text" w:semiHidden="1"/>
-    <w:lsdException w:name="No Spacing" w:uiPriority="1" w:qFormat="1"/>
-    <w:lsdException w:name="Light Shading" w:uiPriority="60"/>
-    <w:lsdException w:name="Light List" w:uiPriority="61"/>
-    <w:lsdException w:name="Light Grid" w:uiPriority="62"/>
-    <w:lsdException w:name="Medium Shading 1" w:uiPriority="63"/>
-    <w:lsdException w:name="Medium Shading 2" w:uiPriority="64"/>
-    <w:lsdException w:name="Medium List 1" w:uiPriority="65"/>
-    <w:lsdException w:name="Medium List 2" w:uiPriority="66"/>
-    <w:lsdException w:name="Medium Grid 1" w:uiPriority="67"/>
-    <w:lsdException w:name="Medium Grid 2" w:uiPriority="68"/>
-    <w:lsdException w:name="Medium Grid 3" w:uiPriority="69"/>
-    <w:lsdException w:name="Dark List" w:uiPriority="70"/>
-    <w:lsdException w:name="Colorful Shading" w:uiPriority="71"/>
-    <w:lsdException w:name="Colorful List" w:uiPriority="72"/>
-    <w:lsdException w:name="Colorful Grid" w:uiPriority="73"/>
-    <w:lsdException w:name="Light Shading Accent 1" w:uiPriority="60"/>
-    <w:lsdException w:name="Light List Accent 1" w:uiPriority="61"/>
-    <w:lsdException w:name="Light Grid Accent 1" w:uiPriority="62"/>
-    <w:lsdException w:name="Medium Shading 1 Accent 1" w:uiPriority="63"/>
-    <w:lsdException w:name="Medium Shading 2 Accent 1" w:uiPriority="64"/>
-    <w:lsdException w:name="Medium List 1 Accent 1" w:uiPriority="65"/>
-    <w:lsdException w:name="Revision" w:semiHidden="1"/>
-    <w:lsdException w:name="List Paragraph" w:uiPriority="34" w:qFormat="1"/>
-    <w:lsdException w:name="Quote" w:uiPriority="29" w:qFormat="1"/>
-    <w:lsdException w:name="Intense Quote" w:uiPriority="30" w:qFormat="1"/>
-    <w:lsdException w:name="Medium List 2 Accent 1" w:uiPriority="66"/>
-    <w:lsdException w:name="Medium Grid 1 Accent 1" w:uiPriority="67"/>
-    <w:lsdException w:name="Medium Grid 2 Accent 1" w:uiPriority="68"/>
-    <w:lsdException w:name="Medium Grid 3 Accent 1" w:uiPriority="69"/>
-    <w:lsdException w:name="Dark List Accent 1" w:uiPriority="70"/>
-    <w:lsdException w:name="Colorful Shading Accent 1" w:uiPriority="71"/>
-    <w:lsdException w:name="Colorful List Accent 1" w:uiPriority="72"/>
-    <w:lsdException w:name="Colorful Grid Accent 1" w:uiPriority="73"/>
-    <w:lsdException w:name="Light Shading Accent 2" w:uiPriority="60"/>
-    <w:lsdException w:name="Light List Accent 2" w:uiPriority="61"/>
-    <w:lsdException w:name="Light Grid Accent 2" w:uiPriority="62"/>
-    <w:lsdException w:name="Medium Shading 1 Accent 2" w:uiPriority="63"/>
-    <w:lsdException w:name="Medium Shading 2 Accent 2" w:uiPriority="64"/>
-    <w:lsdException w:name="Medium List 1 Accent 2" w:uiPriority="65"/>
-    <w:lsdException w:name="Medium List 2 Accent 2" w:uiPriority="66"/>
-    <w:lsdException w:name="Medium Grid 1 Accent 2" w:uiPriority="67"/>
-    <w:lsdException w:name="Medium Grid 2 Accent 2" w:uiPriority="68"/>
-    <w:lsdException w:name="Medium Grid 3 Accent 2" w:uiPriority="69"/>
-    <w:lsdException w:name="Dark List Accent 2" w:uiPriority="70"/>
-    <w:lsdException w:name="Colorful Shading Accent 2" w:uiPriority="71"/>
-    <w:lsdException w:name="Colorful List Accent 2" w:uiPriority="72"/>
-    <w:lsdException w:name="Colorful Grid Accent 2" w:uiPriority="73"/>
-    <w:lsdException w:name="Light Shading Accent 3" w:uiPriority="60"/>
-    <w:lsdException w:name="Light List Accent 3" w:uiPriority="61"/>
-    <w:lsdException w:name="Light Grid Accent 3" w:uiPriority="62"/>
-    <w:lsdException w:name="Medium Shading 1 Accent 3" w:uiPriority="63"/>
-    <w:lsdException w:name="Medium Shading 2 Accent 3" w:uiPriority="64"/>
-    <w:lsdException w:name="Medium List 1 Accent 3" w:uiPriority="65"/>
-    <w:lsdException w:name="Medium List 2 Accent 3" w:uiPriority="66"/>
-    <w:lsdException w:name="Medium Grid 1 Accent 3" w:uiPriority="67"/>
-    <w:lsdException w:name="Medium Grid 2 Accent 3" w:uiPriority="68"/>
-    <w:lsdException w:name="Medium Grid 3 Accent 3" w:uiPriority="69"/>
-    <w:lsdException w:name="Dark List Accent 3" w:uiPriority="70"/>
-    <w:lsdException w:name="Colorful Shading Accent 3" w:uiPriority="71"/>
-    <w:lsdException w:name="Colorful List Accent 3" w:uiPriority="72"/>
-    <w:lsdException w:name="Colorful Grid Accent 3" w:uiPriority="73"/>
-    <w:lsdException w:name="Light Shading Accent 4" w:uiPriority="60"/>
-    <w:lsdException w:name="Light List Accent 4" w:uiPriority="61"/>
-    <w:lsdException w:name="Light Grid Accent 4" w:uiPriority="62"/>
-    <w:lsdException w:name="Medium Shading 1 Accent 4" w:uiPriority="63"/>
-    <w:lsdException w:name="Medium Shading 2 Accent 4" w:uiPriority="64"/>
-    <w:lsdException w:name="Medium List 1 Accent 4" w:uiPriority="65"/>
-    <w:lsdException w:name="Medium List 2 Accent 4" w:uiPriority="66"/>
-    <w:lsdException w:name="Medium Grid 1 Accent 4" w:uiPriority="67"/>
-    <w:lsdException w:name="Medium Grid 2 Accent 4" w:uiPriority="68"/>
-    <w:lsdException w:name="Medium Grid 3 Accent 4" w:uiPriority="69"/>
-    <w:lsdException w:name="Dark List Accent 4" w:uiPriority="70"/>
-    <w:lsdException w:name="Colorful Shading Accent 4" w:uiPriority="71"/>
-    <w:lsdException w:name="Colorful List Accent 4" w:uiPriority="72"/>
-    <w:lsdException w:name="Colorful Grid Accent 4" w:uiPriority="73"/>
-    <w:lsdException w:name="Light Shading Accent 5" w:uiPriority="60"/>
-    <w:lsdException w:name="Light List Accent 5" w:uiPriority="61"/>
-    <w:lsdException w:name="Light Grid Accent 5" w:uiPriority="62"/>
-    <w:lsdException w:name="Medium Shading 1 Accent 5" w:uiPriority="63"/>
-    <w:lsdException w:name="Medium Shading 2 Accent 5" w:uiPriority="64"/>
-    <w:lsdException w:name="Medium List 1 Accent 5" w:uiPriority="65"/>
-    <w:lsdException w:name="Medium List 2 Accent 5" w:uiPriority="66"/>
-    <w:lsdException w:name="Medium Grid 1 Accent 5" w:uiPriority="67"/>
-    <w:lsdException w:name="Medium Grid 2 Accent 5" w:uiPriority="68"/>
-    <w:lsdException w:name="Medium Grid 3 Accent 5" w:uiPriority="69"/>
-    <w:lsdException w:name="Dark List Accent 5" w:uiPriority="70"/>
-    <w:lsdException w:name="Colorful Shading Accent 5" w:uiPriority="71"/>
-    <w:lsdException w:name="Colorful List Accent 5" w:uiPriority="72"/>
-    <w:lsdException w:name="Colorful Grid Accent 5" w:uiPriority="73"/>
-    <w:lsdException w:name="Light Shading Accent 6" w:uiPriority="60"/>
-    <w:lsdException w:name="Light List Accent 6" w:uiPriority="61"/>
-    <w:lsdException w:name="Light Grid Accent 6" w:uiPriority="62"/>
-    <w:lsdException w:name="Medium Shading 1 Accent 6" w:uiPriority="63"/>
-    <w:lsdException w:name="Medium Shading 2 Accent 6" w:uiPriority="64"/>
-    <w:lsdException w:name="Medium List 1 Accent 6" w:uiPriority="65"/>
-    <w:lsdException w:name="Medium List 2 Accent 6" w:uiPriority="66"/>
-    <w:lsdException w:name="Medium Grid 1 Accent 6" w:uiPriority="67"/>
-    <w:lsdException w:name="Medium Grid 2 Accent 6" w:uiPriority="68"/>
-    <w:lsdException w:name="Medium Grid 3 Accent 6" w:uiPriority="69"/>
-    <w:lsdException w:name="Dark List Accent 6" w:uiPriority="70"/>
-    <w:lsdException w:name="Colorful Shading Accent 6" w:uiPriority="71"/>
-    <w:lsdException w:name="Colorful List Accent 6" w:uiPriority="72"/>
-    <w:lsdException w:name="Colorful Grid Accent 6" w:uiPriority="73"/>
-    <w:lsdException w:name="Subtle Emphasis" w:uiPriority="19" w:qFormat="1"/>
-    <w:lsdException w:name="Intense Emphasis" w:uiPriority="21" w:qFormat="1"/>
-    <w:lsdException w:name="Subtle Reference" w:uiPriority="31" w:qFormat="1"/>
-    <w:lsdException w:name="Intense Reference" w:uiPriority="32" w:qFormat="1"/>
-    <w:lsdException w:name="Book Title" w:uiPriority="33" w:qFormat="1"/>
-    <w:lsdException w:name="Bibliography" w:semiHidden="1" w:uiPriority="37" w:unhideWhenUsed="1"/>
-    <w:lsdException w:name="TOC Heading" w:semiHidden="1" w:uiPriority="39" w:unhideWhenUsed="1" w:qFormat="1"/>
-    <w:lsdException w:name="Plain Table 1" w:uiPriority="41"/>
-    <w:lsdException w:name="Plain Table 2" w:uiPriority="42"/>
-    <w:lsdException w:name="Plain Table 3" w:uiPriority="43"/>
-    <w:lsdException w:name="Plain Table 4" w:uiPriority="44"/>
-    <w:lsdException w:name="Plain Table 5" w:uiPriority="45"/>
-    <w:lsdException w:name="Grid Table Light" w:uiPriority="40"/>
-    <w:lsdException w:name="Grid Table 1 Light" w:uiPriority="46"/>
-    <w:lsdException w:name="Grid Table 2" w:uiPriority="47"/>
-    <w:lsdException w:name="Grid Table 3" w:uiPriority="48"/>
-    <w:lsdException w:name="Grid Table 4" w:uiPriority="49"/>
-    <w:lsdException w:name="Grid Table 5 Dark" w:uiPriority="50"/>
-    <w:lsdException w:name="Grid Table 6 Colorful" w:uiPriority="51"/>
-    <w:lsdException w:name="Grid Table 7 Colorful" w:uiPriority="52"/>
-    <w:lsdException w:name="Grid Table 1 Light Accent 1" w:uiPriority="46"/>
-    <w:lsdException w:name="Grid Table 2 Accent 1" w:uiPriority="47"/>
-    <w:lsdException w:name="Grid Table 3 Accent 1" w:uiPriority="48"/>
-    <w:lsdException w:name="Grid Table 4 Accent 1" w:uiPriority="49"/>
-    <w:lsdException w:name="Grid Table 5 Dark Accent 1" w:uiPriority="50"/>
-    <w:lsdException w:name="Grid Table 6 Colorful Accent 1" w:uiPriority="51"/>
-    <w:lsdException w:name="Grid Table 7 Colorful Accent 1" w:uiPriority="52"/>
-    <w:lsdException w:name="Grid Table 1 Light Accent 2" w:uiPriority="46"/>
-    <w:lsdException w:name="Grid Table 2 Accent 2" w:uiPriority="47"/>
-    <w:lsdException w:name="Grid Table 3 Accent 2" w:uiPriority="48"/>
-    <w:lsdException w:name="Grid Table 4 Accent 2" w:uiPriority="49"/>
-    <w:lsdException w:name="Grid Table 5 Dark Accent 2" w:uiPriority="50"/>
-    <w:lsdException w:name="Grid Table 6 Colorful Accent 2" w:uiPriority="51"/>
-    <w:lsdException w:name="Grid Table 7 Colorful Accent 2" w:uiPriority="52"/>
-    <w:lsdException w:name="Grid Table 1 Light Accent 3" w:uiPriority="46"/>
-    <w:lsdException w:name="Grid Table 2 Accent 3" w:uiPriority="47"/>
-    <w:lsdException w:name="Grid Table 3 Accent 3" w:uiPriority="48"/>
-    <w:lsdException w:name="Grid Table 4 Accent 3" w:uiPriority="49"/>
-    <w:lsdException w:name="Grid Table 5 Dark Accent 3" w:uiPriority="50"/>
-    <w:lsdException w:name="Grid Table 6 Colorful Accent 3" w:uiPriority="51"/>
-    <w:lsdException w:name="Grid Table 7 Colorful Accent 3" w:uiPriority="52"/>
-    <w:lsdException w:name="Grid Table 1 Light Accent 4" w:uiPriority="46"/>
-    <w:lsdException w:name="Grid Table 2 Accent 4" w:uiPriority="47"/>
-    <w:lsdException w:name="Grid Table 3 Accent 4" w:uiPriority="48"/>
-    <w:lsdException w:name="Grid Table 4 Accent 4" w:uiPriority="49"/>
-    <w:lsdException w:name="Grid Table 5 Dark Accent 4" w:uiPriority="50"/>
-    <w:lsdException w:name="Grid Table 6 Colorful Accent 4" w:uiPriority="51"/>
-    <w:lsdException w:name="Grid Table 7 Colorful Accent 4" w:uiPriority="52"/>
-    <w:lsdException w:name="Grid Table 1 Light Accent 5" w:uiPriority="46"/>
-    <w:lsdException w:name="Grid Table 2 Accent 5" w:uiPriority="47"/>
-    <w:lsdException w:name="Grid Table 3 Accent 5" w:uiPriority="48"/>
-    <w:lsdException w:name="Grid Table 4 Accent 5" w:uiPriority="49"/>
-    <w:lsdException w:name="Grid Table 5 Dark Accent 5" w:uiPriority="50"/>
-    <w:lsdException w:name="Grid Table 6 Colorful Accent 5" w:uiPriority="51"/>
-    <w:lsdException w:name="Grid Table 7 Colorful Accent 5" w:uiPriority="52"/>
-    <w:lsdException w:name="Grid Table 1 Light Accent 6" w:uiPriority="46"/>
-    <w:lsdException w:name="Grid Table 2 Accent 6" w:uiPriority="47"/>
-    <w:lsdException w:name="Grid Table 3 Accent 6" w:uiPriority="48"/>
-    <w:lsdException w:name="Grid Table 4 Accent 6" w:uiPriority="49"/>
-    <w:lsdException w:name="Grid Table 5 Dark Accent 6" w:uiPriority="50"/>
-    <w:lsdException w:name="Grid Table 6 Colorful Accent 6" w:uiPriority="51"/>
-    <w:lsdException w:name="Grid Table 7 Colorful Accent 6" w:uiPriority="52"/>
-    <w:lsdException w:name="List Table 1 Light" w:uiPriority="46"/>
-    <w:lsdException w:name="List Table 2" w:uiPriority="47"/>
-    <w:lsdException w:name="List Table 3" w:uiPriority="48"/>
-    <w:lsdException w:name="List Table 4" w:uiPriority="49"/>
-    <w:lsdException w:name="List Table 5 Dark" w:uiPriority="50"/>
-    <w:lsdException w:name="List Table 6 Colorful" w:uiPriority="51"/>
-    <w:lsdException w:name="List Table 7 Colorful" w:uiPriority="52"/>
-    <w:lsdException w:name="List Table 1 Light Accent 1" w:uiPriority="46"/>
-    <w:lsdException w:name="List Table 2 Accent 1" w:uiPriority="47"/>
-    <w:lsdException w:name="List Table 3 Accent 1" w:uiPriority="48"/>
-    <w:lsdException w:name="List Table 4 Accent 1" w:uiPriority="49"/>
-    <w:lsdException w:name="List Table 5 Dark Accent 1" w:uiPriority="50"/>
-    <w:lsdException w:name="List Table 6 Colorful Accent 1" w:uiPriority="51"/>
-    <w:lsdException w:name="List Table 7 Colorful Accent 1" w:uiPriority="52"/>
-    <w:lsdException w:name="List Table 1 Light Accent 2" w:uiPriority="46"/>
-    <w:lsdException w:name="List Table 2 Accent 2" w:uiPriority="47"/>
-    <w:lsdException w:name="List Table 3 Accent 2" w:uiPriority="48"/>
-    <w:lsdException w:name="List Table 4 Accent 2" w:uiPriority="49"/>
-    <w:lsdException w:name="List Table 5 Dark Accent 2" w:uiPriority="50"/>
-    <w:lsdException w:name="List Table 6 Colorful Accent 2" w:uiPriority="51"/>
-    <w:lsdException w:name="List Table 7 Colorful Accent 2" w:uiPriority="52"/>
-    <w:lsdException w:name="List Table 1 Light Accent 3" w:uiPriority="46"/>
-    <w:lsdException w:name="List Table 2 Accent 3" w:uiPriority="47"/>
-    <w:lsdException w:name="List Table 3 Accent 3" w:uiPriority="48"/>
-    <w:lsdException w:name="List Table 4 Accent 3" w:uiPriority="49"/>
-    <w:lsdException w:name="List Table 5 Dark Accent 3" w:uiPriority="50"/>
-    <w:lsdException w:name="List Table 6 Colorful Accent 3" w:uiPriority="51"/>
-    <w:lsdException w:name="List Table 7 Colorful Accent 3" w:uiPriority="52"/>
-    <w:lsdException w:name="List Table 1 Light Accent 4" w:uiPriority="46"/>
-    <w:lsdException w:name="List Table 2 Accent 4" w:uiPriority="47"/>
-    <w:lsdException w:name="List Table 3 Accent 4" w:uiPriority="48"/>
-    <w:lsdException w:name="List Table 4 Accent 4" w:uiPriority="49"/>
-    <w:lsdException w:name="List Table 5 Dark Accent 4" w:uiPriority="50"/>
-    <w:lsdException w:name="List Table 6 Colorful Accent 4" w:uiPriority="51"/>
-    <w:lsdException w:name="List Table 7 Colorful Accent 4" w:uiPriority="52"/>
-    <w:lsdException w:name="List Table 1 Light Accent 5" w:uiPriority="46"/>
-    <w:lsdException w:name="List Table 2 Accent 5" w:uiPriority="47"/>
-    <w:lsdException w:name="List Table 3 Accent 5" w:uiPriority="48"/>
-    <w:lsdException w:name="List Table 4 Accent 5" w:uiPriority="49"/>
-    <w:lsdException w:name="List Table 5 Dark Accent 5" w:uiPriority="50"/>
-    <w:lsdException w:name="List Table 6 Colorful Accent 5" w:uiPriority="51"/>
-    <w:lsdException w:name="List Table 7 Colorful Accent 5" w:uiPriority="52"/>
-    <w:lsdException w:name="List Table 1 Light Accent 6" w:uiPriority="46"/>
-    <w:lsdException w:name="List Table 2 Accent 6" w:uiPriority="47"/>
-    <w:lsdException w:name="List Table 3 Accent 6" w:uiPriority="48"/>
-    <w:lsdException w:name="List Table 4 Accent 6" w:uiPriority="49"/>
-    <w:lsdException w:name="List Table 5 Dark Accent 6" w:uiPriority="50"/>
-    <w:lsdException w:name="List Table 6 Colorful Accent 6" w:uiPriority="51"/>
-    <w:lsdException w:name="List Table 7 Colorful Accent 6" w:uiPriority="52"/>
-  </w:latentStyles>
-  <w:style w:type="paragraph" w:default="1" w:styleId="Normal">
-    <w:name w:val="Normal"/>
-    <w:qFormat/>
-  </w:style>
-  <w:style w:type="character" w:default="1" w:styleId="DefaultParagraphFont">
-    <w:name w:val="Default Paragraph Font"/>
-    <w:uiPriority w:val="1"/>
-    <w:semiHidden/>
-    <w:unhideWhenUsed/>
-  </w:style>
-  <w:style w:type="table" w:default="1" w:styleId="TableNormal">
-    <w:name w:val="Normal Table"/>
-    <w:uiPriority w:val="99"/>
-    <w:semiHidden/>
-    <w:unhideWhenUsed/>
-    <w:tblPr>
-      <w:tblInd w:w="0" w:type="dxa"/>
-      <w:tblCellMar>
-        <w:top w:w="0" w:type="dxa"/>
-        <w:left w:w="108" w:type="dxa"/>
-        <w:bottom w:w="0" w:type="dxa"/>
-        <w:right w:w="108" w:type="dxa"/>
-      </w:tblCellMar>
-    </w:tblPr>
-  </w:style>
-  <w:style w:type="numbering" w:default="1" w:styleId="NoList">
-    <w:name w:val="No List"/>
-    <w:uiPriority w:val="99"/>
-    <w:semiHidden/>
-    <w:unhideWhenUsed/>
-  </w:style>
-  <w:style w:type="paragraph" w:customStyle="1" w:styleId="71DA4D98F027482AA9E89F3A53B5DFA9">
-    <w:name w:val="71DA4D98F027482AA9E89F3A53B5DFA9"/>
-    <w:rsid w:val="00687E69"/>
-  </w:style>
-  <w:style w:type="paragraph" w:customStyle="1" w:styleId="6C73B470BF074B54B139B3596802C781">
-    <w:name w:val="6C73B470BF074B54B139B3596802C781"/>
-    <w:rsid w:val="00687E69"/>
-  </w:style>
-  <w:style w:type="paragraph" w:customStyle="1" w:styleId="C27E5C0B3EFE4D70941A9995911756B2">
-    <w:name w:val="C27E5C0B3EFE4D70941A9995911756B2"/>
-    <w:rsid w:val="00687E69"/>
-  </w:style>
-  <w:style w:type="paragraph" w:customStyle="1" w:styleId="EFA57714F5434ACC999E7B6B8D746925">
-    <w:name w:val="EFA57714F5434ACC999E7B6B8D746925"/>
-    <w:rsid w:val="00687E69"/>
-  </w:style>
-  <w:style w:type="paragraph" w:customStyle="1" w:styleId="8FD6B3C211A840B2BBC29EE2CB089A17">
-    <w:name w:val="8FD6B3C211A840B2BBC29EE2CB089A17"/>
-    <w:rsid w:val="00687E69"/>
-  </w:style>
-  <w:style w:type="paragraph" w:customStyle="1" w:styleId="D520C5D2320443378FA676E8B030C94A">
-    <w:name w:val="D520C5D2320443378FA676E8B030C94A"/>
-    <w:rsid w:val="00687E69"/>
-  </w:style>
-</w:styles>
-</file>
-
-<file path=word/glossary/webSettings.xml><?xml version="1.0" encoding="utf-8"?>
-<w:webSettings xmlns:mc="http://schemas.openxmlformats.org/markup-compatibility/2006" xmlns:r="http://schemas.openxmlformats.org/officeDocument/2006/relationships" xmlns:w="http://schemas.openxmlformats.org/wordprocessingml/2006/main" xmlns:w14="http://schemas.microsoft.com/office/word/2010/wordml" xmlns:w15="http://schemas.microsoft.com/office/word/2012/wordml" mc:Ignorable="w14 w15">
-  <w:optimizeForBrowser/>
-  <w:allowPNG/>
-</w:webSettings>
-</file>
-
 <file path=word/theme/theme1.xml><?xml version="1.0" encoding="utf-8"?>
 <a:theme xmlns:a="http://schemas.openxmlformats.org/drawingml/2006/main" name="Office Theme">
   <a:themeElements>
@@ -3737,7 +4097,7 @@
 
 <file path=customXml/item1.xml><?xml version="1.0" encoding="utf-8"?>
 <CoverPageProperties xmlns="http://schemas.microsoft.com/office/2006/coverPageProps">
-  <PublishDate>2015-10-29T00:00:00</PublishDate>
+  <PublishDate>2015-11-30T00:00:00</PublishDate>
   <Abstract/>
   <CompanyAddress/>
   <CompanyPhone/>
@@ -3751,16 +4111,16 @@
 </file>
 
 <file path=customXml/item3.xml><?xml version="1.0" encoding="utf-8"?>
+<p:properties xmlns:p="http://schemas.microsoft.com/office/2006/metadata/properties" xmlns:xsi="http://www.w3.org/2001/XMLSchema-instance" xmlns:pc="http://schemas.microsoft.com/office/infopath/2007/PartnerControls"/>
+</file>
+
+<file path=customXml/item4.xml><?xml version="1.0" encoding="utf-8"?>
 <?mso-contentType ?>
 <FormTemplates xmlns="http://schemas.microsoft.com/sharepoint/v3/contenttype/forms">
   <Display>DocumentLibraryForm</Display>
   <Edit>AssetEditForm</Edit>
   <New>DocumentLibraryForm</New>
 </FormTemplates>
-</file>
-
-<file path=customXml/item4.xml><?xml version="1.0" encoding="utf-8"?>
-<p:properties xmlns:p="http://schemas.microsoft.com/office/2006/metadata/properties" xmlns:xsi="http://www.w3.org/2001/XMLSchema-instance" xmlns:pc="http://schemas.microsoft.com/office/infopath/2007/PartnerControls"/>
 </file>
 
 <file path=customXml/item5.xml><?xml version="1.0" encoding="utf-8"?>
@@ -3785,14 +4145,6 @@
 </file>
 
 <file path=customXml/itemProps3.xml><?xml version="1.0" encoding="utf-8"?>
-<ds:datastoreItem xmlns:ds="http://schemas.openxmlformats.org/officeDocument/2006/customXml" ds:itemID="{DF8A6096-AC3C-41A5-9CB9-998E1823050B}">
-  <ds:schemaRefs>
-    <ds:schemaRef ds:uri="http://schemas.microsoft.com/sharepoint/v3/contenttype/forms"/>
-  </ds:schemaRefs>
-</ds:datastoreItem>
-</file>
-
-<file path=customXml/itemProps4.xml><?xml version="1.0" encoding="utf-8"?>
 <ds:datastoreItem xmlns:ds="http://schemas.openxmlformats.org/officeDocument/2006/customXml" ds:itemID="{6BD01D80-C71E-4C35-9EC9-AB4B2A68E7C1}">
   <ds:schemaRefs>
     <ds:schemaRef ds:uri="http://schemas.microsoft.com/office/2006/metadata/properties"/>
@@ -3801,8 +4153,16 @@
 </ds:datastoreItem>
 </file>
 
+<file path=customXml/itemProps4.xml><?xml version="1.0" encoding="utf-8"?>
+<ds:datastoreItem xmlns:ds="http://schemas.openxmlformats.org/officeDocument/2006/customXml" ds:itemID="{DF8A6096-AC3C-41A5-9CB9-998E1823050B}">
+  <ds:schemaRefs>
+    <ds:schemaRef ds:uri="http://schemas.microsoft.com/sharepoint/v3/contenttype/forms"/>
+  </ds:schemaRefs>
+</ds:datastoreItem>
+</file>
+
 <file path=customXml/itemProps5.xml><?xml version="1.0" encoding="utf-8"?>
-<ds:datastoreItem xmlns:ds="http://schemas.openxmlformats.org/officeDocument/2006/customXml" ds:itemID="{2396E052-4AD6-452F-A647-447B92A5E965}">
+<ds:datastoreItem xmlns:ds="http://schemas.openxmlformats.org/officeDocument/2006/customXml" ds:itemID="{212F64A4-C349-401F-8202-B4D6F63B6576}">
   <ds:schemaRefs>
     <ds:schemaRef ds:uri="http://schemas.openxmlformats.org/officeDocument/2006/bibliography"/>
   </ds:schemaRefs>

</xml_diff>